<commit_message>
Updated the fully dressed use cases so that the main success scenario has a actor (other than system) starting. I changed all instances of "User" to "Customer" to reflect the Actor list.
</commit_message>
<xml_diff>
--- a/RAW Files/Full_Dressed_UseCases.docx
+++ b/RAW Files/Full_Dressed_UseCases.docx
@@ -14,7 +14,19 @@
         <w:rPr>
           <w:b/>
         </w:rPr>
-        <w:t>Use Case UC1: Create User Profile</w:t>
+        <w:t xml:space="preserve">Use Case UC1: Create </w:t>
+      </w:r>
+      <w:r>
+        <w:rPr>
+          <w:b/>
+        </w:rPr>
+        <w:t>Customer</w:t>
+      </w:r>
+      <w:r>
+        <w:rPr>
+          <w:b/>
+        </w:rPr>
+        <w:t xml:space="preserve"> Profile</w:t>
       </w:r>
     </w:p>
     <w:p>
@@ -31,7 +43,10 @@
         <w:t xml:space="preserve"> </w:t>
       </w:r>
       <w:r>
-        <w:t>User Database</w:t>
+        <w:t>Customer</w:t>
+      </w:r>
+      <w:r>
+        <w:t xml:space="preserve"> Database</w:t>
       </w:r>
     </w:p>
     <w:p>
@@ -45,7 +60,13 @@
         <w:t>Level:</w:t>
       </w:r>
       <w:r>
-        <w:t xml:space="preserve"> User Goal</w:t>
+        <w:t xml:space="preserve"> </w:t>
+      </w:r>
+      <w:r>
+        <w:t>Customer</w:t>
+      </w:r>
+      <w:r>
+        <w:t xml:space="preserve"> Goal</w:t>
       </w:r>
     </w:p>
     <w:p>
@@ -126,7 +147,13 @@
         <w:spacing w:line="480" w:lineRule="auto"/>
       </w:pPr>
       <w:r>
-        <w:t>Company: Wants a user profile that accommodates</w:t>
+        <w:t xml:space="preserve">Company: Wants a </w:t>
+      </w:r>
+      <w:r>
+        <w:t>customer</w:t>
+      </w:r>
+      <w:r>
+        <w:t xml:space="preserve"> profile that accommodates</w:t>
       </w:r>
       <w:r>
         <w:t xml:space="preserve"> all uses of </w:t>
@@ -146,7 +173,13 @@
         <w:t>Preconditions:</w:t>
       </w:r>
       <w:r>
-        <w:t xml:space="preserve"> The user is ready to create an account</w:t>
+        <w:t xml:space="preserve"> The </w:t>
+      </w:r>
+      <w:r>
+        <w:t>customer</w:t>
+      </w:r>
+      <w:r>
+        <w:t xml:space="preserve"> is ready to create an account</w:t>
       </w:r>
       <w:r>
         <w:t>.</w:t>
@@ -176,7 +209,10 @@
         <w:spacing w:line="480" w:lineRule="auto"/>
       </w:pPr>
       <w:r>
-        <w:t xml:space="preserve">User </w:t>
+        <w:t>Customer</w:t>
+      </w:r>
+      <w:r>
+        <w:t xml:space="preserve"> </w:t>
       </w:r>
       <w:r>
         <w:t>selects</w:t>
@@ -213,7 +249,13 @@
         <w:t xml:space="preserve">displays </w:t>
       </w:r>
       <w:r>
-        <w:t>new user page</w:t>
+        <w:t xml:space="preserve">new </w:t>
+      </w:r>
+      <w:r>
+        <w:t>customer</w:t>
+      </w:r>
+      <w:r>
+        <w:t xml:space="preserve"> page</w:t>
       </w:r>
       <w:r>
         <w:t>.</w:t>
@@ -229,10 +271,10 @@
         <w:spacing w:line="480" w:lineRule="auto"/>
       </w:pPr>
       <w:r>
-        <w:t>Us</w:t>
-      </w:r>
-      <w:r>
-        <w:t>er inputs necessary, requested information.</w:t>
+        <w:t>Customer</w:t>
+      </w:r>
+      <w:r>
+        <w:t xml:space="preserve"> inputs necessary, requested information.</w:t>
       </w:r>
     </w:p>
     <w:p>
@@ -267,7 +309,10 @@
         <w:spacing w:line="480" w:lineRule="auto"/>
       </w:pPr>
       <w:r>
-        <w:t xml:space="preserve">User </w:t>
+        <w:t>Customer</w:t>
+      </w:r>
+      <w:r>
+        <w:t xml:space="preserve"> </w:t>
       </w:r>
       <w:r>
         <w:t>selects</w:t>
@@ -295,7 +340,13 @@
         <w:spacing w:line="480" w:lineRule="auto"/>
       </w:pPr>
       <w:r>
-        <w:t>System adds new user to the database</w:t>
+        <w:t xml:space="preserve">System adds new </w:t>
+      </w:r>
+      <w:r>
+        <w:t>customer</w:t>
+      </w:r>
+      <w:r>
+        <w:t xml:space="preserve"> to the database</w:t>
       </w:r>
       <w:r>
         <w:t>.</w:t>
@@ -383,7 +434,15 @@
           <w:u w:color="000000"/>
           <w:lang w:val="en-US"/>
         </w:rPr>
-        <w:t>User logs in.</w:t>
+        <w:t>Customer</w:t>
+      </w:r>
+      <w:r>
+        <w:rPr>
+          <w:rFonts w:ascii="Arial" w:hAnsi="Arial" w:cs="Arial"/>
+          <w:u w:color="000000"/>
+          <w:lang w:val="en-US"/>
+        </w:rPr>
+        <w:t xml:space="preserve"> logs in.</w:t>
       </w:r>
     </w:p>
     <w:p>
@@ -452,7 +511,10 @@
         <w:spacing w:line="480" w:lineRule="auto"/>
       </w:pPr>
       <w:r>
-        <w:t>User can use get help link.</w:t>
+        <w:t>Customer</w:t>
+      </w:r>
+      <w:r>
+        <w:t xml:space="preserve"> can use get help link.</w:t>
       </w:r>
     </w:p>
     <w:p>
@@ -463,7 +525,10 @@
         <w:t xml:space="preserve">3a. </w:t>
       </w:r>
       <w:r>
-        <w:t>User’s provided username is already taken</w:t>
+        <w:t>Customer</w:t>
+      </w:r>
+      <w:r>
+        <w:t>’s provided username is already taken</w:t>
       </w:r>
       <w:r>
         <w:t>.</w:t>
@@ -508,7 +573,10 @@
         <w:t xml:space="preserve">3b. </w:t>
       </w:r>
       <w:r>
-        <w:t xml:space="preserve">User’s </w:t>
+        <w:t>Customer</w:t>
+      </w:r>
+      <w:r>
+        <w:t xml:space="preserve">’s </w:t>
       </w:r>
       <w:r>
         <w:t xml:space="preserve">provided </w:t>
@@ -534,7 +602,13 @@
         <w:t>System alerts</w:t>
       </w:r>
       <w:r>
-        <w:t xml:space="preserve"> user.</w:t>
+        <w:t xml:space="preserve"> </w:t>
+      </w:r>
+      <w:r>
+        <w:t>customer</w:t>
+      </w:r>
+      <w:r>
+        <w:t>.</w:t>
       </w:r>
     </w:p>
     <w:p>
@@ -545,7 +619,10 @@
         <w:t xml:space="preserve">5a. </w:t>
       </w:r>
       <w:r>
-        <w:t>User finds incorrect data in final display of information</w:t>
+        <w:t>Customer</w:t>
+      </w:r>
+      <w:r>
+        <w:t xml:space="preserve"> finds incorrect data in final display of information</w:t>
       </w:r>
       <w:r>
         <w:t>.</w:t>
@@ -570,7 +647,13 @@
         <w:t>s</w:t>
       </w:r>
       <w:r>
-        <w:t xml:space="preserve"> user with edit link to edit the info that is incorrect</w:t>
+        <w:t xml:space="preserve"> </w:t>
+      </w:r>
+      <w:r>
+        <w:t>customer</w:t>
+      </w:r>
+      <w:r>
+        <w:t xml:space="preserve"> with edit link to edit the info that is incorrect</w:t>
       </w:r>
       <w:r>
         <w:t>.</w:t>
@@ -584,7 +667,13 @@
         <w:t>6a.</w:t>
       </w:r>
       <w:r>
-        <w:t xml:space="preserve"> User selects s</w:t>
+        <w:t xml:space="preserve"> </w:t>
+      </w:r>
+      <w:r>
+        <w:t>Customer</w:t>
+      </w:r>
+      <w:r>
+        <w:t xml:space="preserve"> selects s</w:t>
       </w:r>
       <w:r>
         <w:t>ubmit button</w:t>
@@ -618,7 +707,13 @@
         <w:t>s</w:t>
       </w:r>
       <w:r>
-        <w:t xml:space="preserve"> error to user and ask</w:t>
+        <w:t xml:space="preserve"> error to </w:t>
+      </w:r>
+      <w:r>
+        <w:t>customer</w:t>
+      </w:r>
+      <w:r>
+        <w:t xml:space="preserve"> and ask</w:t>
       </w:r>
       <w:r>
         <w:t>s</w:t>
@@ -635,7 +730,13 @@
         <w:spacing w:line="480" w:lineRule="auto"/>
       </w:pPr>
       <w:r>
-        <w:t>7a. System fails to connect the user with the database.</w:t>
+        <w:t xml:space="preserve">7a. System fails to connect the </w:t>
+      </w:r>
+      <w:r>
+        <w:t>customer</w:t>
+      </w:r>
+      <w:r>
+        <w:t xml:space="preserve"> with the database.</w:t>
       </w:r>
     </w:p>
     <w:p>
@@ -660,7 +761,13 @@
         <w:t xml:space="preserve"> </w:t>
       </w:r>
       <w:r>
-        <w:t>error to user and system admin.</w:t>
+        <w:t xml:space="preserve">error to </w:t>
+      </w:r>
+      <w:r>
+        <w:t>customer</w:t>
+      </w:r>
+      <w:r>
+        <w:t xml:space="preserve"> and system admin.</w:t>
       </w:r>
     </w:p>
     <w:p>
@@ -682,7 +789,13 @@
         <w:t>s</w:t>
       </w:r>
       <w:r>
-        <w:t xml:space="preserve"> user to wait and try again</w:t>
+        <w:t xml:space="preserve"> </w:t>
+      </w:r>
+      <w:r>
+        <w:t>customer</w:t>
+      </w:r>
+      <w:r>
+        <w:t xml:space="preserve"> to wait and try again</w:t>
       </w:r>
       <w:r>
         <w:t>.</w:t>
@@ -783,7 +896,7 @@
           <w:u w:color="000000"/>
           <w:lang w:val="en-US"/>
         </w:rPr>
-        <w:t>User</w:t>
+        <w:t>Customer</w:t>
       </w:r>
       <w:r>
         <w:rPr>
@@ -830,7 +943,15 @@
           <w:u w:color="000000"/>
           <w:lang w:val="en-US"/>
         </w:rPr>
-        <w:t>User Goal</w:t>
+        <w:t>Customer</w:t>
+      </w:r>
+      <w:r>
+        <w:rPr>
+          <w:rFonts w:ascii="Arial" w:hAnsi="Arial" w:cs="Arial"/>
+          <w:u w:color="000000"/>
+          <w:lang w:val="en-US"/>
+        </w:rPr>
+        <w:t xml:space="preserve"> Goal</w:t>
       </w:r>
     </w:p>
     <w:p>
@@ -860,7 +981,15 @@
           <w:u w:color="000000"/>
           <w:lang w:val="en-US"/>
         </w:rPr>
-        <w:t>All Users</w:t>
+        <w:t xml:space="preserve">All </w:t>
+      </w:r>
+      <w:r>
+        <w:rPr>
+          <w:rFonts w:ascii="Arial" w:hAnsi="Arial" w:cs="Arial"/>
+          <w:u w:color="000000"/>
+          <w:lang w:val="en-US"/>
+        </w:rPr>
+        <w:t>Customers</w:t>
       </w:r>
     </w:p>
     <w:p>
@@ -905,7 +1034,7 @@
           <w:u w:color="000000"/>
           <w:lang w:val="en-US"/>
         </w:rPr>
-        <w:t>User</w:t>
+        <w:t>Customer</w:t>
       </w:r>
       <w:r>
         <w:rPr>
@@ -973,7 +1102,15 @@
           <w:u w:color="000000"/>
           <w:lang w:val="en-US"/>
         </w:rPr>
-        <w:t>User has an account already that exists within the database and is not flagged.</w:t>
+        <w:t>Customer</w:t>
+      </w:r>
+      <w:r>
+        <w:rPr>
+          <w:rFonts w:ascii="Arial" w:hAnsi="Arial" w:cs="Arial"/>
+          <w:u w:color="000000"/>
+          <w:lang w:val="en-US"/>
+        </w:rPr>
+        <w:t xml:space="preserve"> has an account already that exists within the database and is not flagged.</w:t>
       </w:r>
     </w:p>
     <w:p>
@@ -994,15 +1131,45 @@
           <w:u w:color="000000"/>
           <w:lang w:val="en-US"/>
         </w:rPr>
-        <w:t xml:space="preserve">Success Guarantee (or Postconditions): </w:t>
-      </w:r>
-      <w:r>
-        <w:rPr>
-          <w:rFonts w:ascii="Arial" w:hAnsi="Arial" w:cs="Arial"/>
-          <w:u w:color="000000"/>
-          <w:lang w:val="en-US"/>
-        </w:rPr>
-        <w:t xml:space="preserve">User </w:t>
+        <w:t xml:space="preserve">Success Guarantee (or </w:t>
+      </w:r>
+      <w:proofErr w:type="spellStart"/>
+      <w:r>
+        <w:rPr>
+          <w:rFonts w:ascii="Arial" w:hAnsi="Arial" w:cs="Arial"/>
+          <w:b/>
+          <w:bCs/>
+          <w:u w:color="000000"/>
+          <w:lang w:val="en-US"/>
+        </w:rPr>
+        <w:t>Postconditions</w:t>
+      </w:r>
+      <w:proofErr w:type="spellEnd"/>
+      <w:r>
+        <w:rPr>
+          <w:rFonts w:ascii="Arial" w:hAnsi="Arial" w:cs="Arial"/>
+          <w:b/>
+          <w:bCs/>
+          <w:u w:color="000000"/>
+          <w:lang w:val="en-US"/>
+        </w:rPr>
+        <w:t xml:space="preserve">): </w:t>
+      </w:r>
+      <w:r>
+        <w:rPr>
+          <w:rFonts w:ascii="Arial" w:hAnsi="Arial" w:cs="Arial"/>
+          <w:u w:color="000000"/>
+          <w:lang w:val="en-US"/>
+        </w:rPr>
+        <w:t>Customer</w:t>
+      </w:r>
+      <w:r>
+        <w:rPr>
+          <w:rFonts w:ascii="Arial" w:hAnsi="Arial" w:cs="Arial"/>
+          <w:u w:color="000000"/>
+          <w:lang w:val="en-US"/>
+        </w:rPr>
+        <w:t xml:space="preserve"> </w:t>
       </w:r>
       <w:r>
         <w:rPr>
@@ -1057,7 +1224,15 @@
           <w:u w:color="000000"/>
           <w:lang w:val="en-US"/>
         </w:rPr>
-        <w:t>User reaches the hosted site and lands on the landing page</w:t>
+        <w:t>Customer</w:t>
+      </w:r>
+      <w:r>
+        <w:rPr>
+          <w:rFonts w:ascii="Arial" w:hAnsi="Arial" w:cs="Arial"/>
+          <w:u w:color="000000"/>
+          <w:lang w:val="en-US"/>
+        </w:rPr>
+        <w:t xml:space="preserve"> reaches the hosted site and lands on the landing page</w:t>
       </w:r>
       <w:r>
         <w:rPr>
@@ -1088,7 +1263,15 @@
           <w:u w:color="000000"/>
           <w:lang w:val="en-US"/>
         </w:rPr>
-        <w:t>User enters a login name and its associated password</w:t>
+        <w:t>Customer</w:t>
+      </w:r>
+      <w:r>
+        <w:rPr>
+          <w:rFonts w:ascii="Arial" w:hAnsi="Arial" w:cs="Arial"/>
+          <w:u w:color="000000"/>
+          <w:lang w:val="en-US"/>
+        </w:rPr>
+        <w:t xml:space="preserve"> enters a login name and its associated password</w:t>
       </w:r>
       <w:r>
         <w:rPr>
@@ -1119,7 +1302,15 @@
           <w:u w:color="000000"/>
           <w:lang w:val="en-US"/>
         </w:rPr>
-        <w:t xml:space="preserve">User uses ‘Login’ </w:t>
+        <w:t>Customer</w:t>
+      </w:r>
+      <w:r>
+        <w:rPr>
+          <w:rFonts w:ascii="Arial" w:hAnsi="Arial" w:cs="Arial"/>
+          <w:u w:color="000000"/>
+          <w:lang w:val="en-US"/>
+        </w:rPr>
+        <w:t xml:space="preserve"> uses ‘Login’ </w:t>
       </w:r>
       <w:r>
         <w:rPr>
@@ -1181,7 +1372,15 @@
           <w:u w:color="000000"/>
           <w:lang w:val="en-US"/>
         </w:rPr>
-        <w:t>User is</w:t>
+        <w:t>Customer</w:t>
+      </w:r>
+      <w:r>
+        <w:rPr>
+          <w:rFonts w:ascii="Arial" w:hAnsi="Arial" w:cs="Arial"/>
+          <w:u w:color="000000"/>
+          <w:lang w:val="en-US"/>
+        </w:rPr>
+        <w:t xml:space="preserve"> is</w:t>
       </w:r>
       <w:r>
         <w:rPr>
@@ -1212,7 +1411,15 @@
           <w:u w:color="000000"/>
           <w:lang w:val="en-US"/>
         </w:rPr>
-        <w:t>User’s login is recorded within the system</w:t>
+        <w:t>Customer</w:t>
+      </w:r>
+      <w:r>
+        <w:rPr>
+          <w:rFonts w:ascii="Arial" w:hAnsi="Arial" w:cs="Arial"/>
+          <w:u w:color="000000"/>
+          <w:lang w:val="en-US"/>
+        </w:rPr>
+        <w:t>’s login is recorded within the system</w:t>
       </w:r>
       <w:r>
         <w:rPr>
@@ -1309,7 +1516,15 @@
           <w:u w:color="000000"/>
           <w:lang w:val="en-US"/>
         </w:rPr>
-        <w:t>User logs in.</w:t>
+        <w:t>Customer</w:t>
+      </w:r>
+      <w:r>
+        <w:rPr>
+          <w:rFonts w:ascii="Arial" w:hAnsi="Arial" w:cs="Arial"/>
+          <w:u w:color="000000"/>
+          <w:lang w:val="en-US"/>
+        </w:rPr>
+        <w:t xml:space="preserve"> logs in.</w:t>
       </w:r>
     </w:p>
     <w:p>
@@ -1367,7 +1582,23 @@
           <w:u w:color="000000"/>
           <w:lang w:val="en-US"/>
         </w:rPr>
-        <w:t>horized user attempts to login.</w:t>
+        <w:t xml:space="preserve">horized </w:t>
+      </w:r>
+      <w:r>
+        <w:rPr>
+          <w:rFonts w:ascii="Arial" w:hAnsi="Arial" w:cs="Arial"/>
+          <w:u w:color="000000"/>
+          <w:lang w:val="en-US"/>
+        </w:rPr>
+        <w:t>customer</w:t>
+      </w:r>
+      <w:r>
+        <w:rPr>
+          <w:rFonts w:ascii="Arial" w:hAnsi="Arial" w:cs="Arial"/>
+          <w:u w:color="000000"/>
+          <w:lang w:val="en-US"/>
+        </w:rPr>
+        <w:t xml:space="preserve"> attempts to login.</w:t>
       </w:r>
     </w:p>
     <w:p>
@@ -1390,7 +1621,23 @@
           <w:u w:color="000000"/>
           <w:lang w:val="en-US"/>
         </w:rPr>
-        <w:t>System denies access to user.</w:t>
+        <w:t xml:space="preserve">System denies access to </w:t>
+      </w:r>
+      <w:r>
+        <w:rPr>
+          <w:rFonts w:ascii="Arial" w:hAnsi="Arial" w:cs="Arial"/>
+          <w:u w:color="000000"/>
+          <w:lang w:val="en-US"/>
+        </w:rPr>
+        <w:t>customer</w:t>
+      </w:r>
+      <w:r>
+        <w:rPr>
+          <w:rFonts w:ascii="Arial" w:hAnsi="Arial" w:cs="Arial"/>
+          <w:u w:color="000000"/>
+          <w:lang w:val="en-US"/>
+        </w:rPr>
+        <w:t>.</w:t>
       </w:r>
     </w:p>
     <w:p>
@@ -1413,7 +1660,15 @@
           <w:u w:color="000000"/>
           <w:lang w:val="en-US"/>
         </w:rPr>
-        <w:t xml:space="preserve">User is </w:t>
+        <w:t>Customer</w:t>
+      </w:r>
+      <w:r>
+        <w:rPr>
+          <w:rFonts w:ascii="Arial" w:hAnsi="Arial" w:cs="Arial"/>
+          <w:u w:color="000000"/>
+          <w:lang w:val="en-US"/>
+        </w:rPr>
+        <w:t xml:space="preserve"> is </w:t>
       </w:r>
       <w:r>
         <w:rPr>
@@ -1440,7 +1695,23 @@
           <w:u w:color="000000"/>
           <w:lang w:val="en-US"/>
         </w:rPr>
-        <w:t>2b. User doesn’t have an account.</w:t>
+        <w:t xml:space="preserve">2b. </w:t>
+      </w:r>
+      <w:r>
+        <w:rPr>
+          <w:rFonts w:ascii="Arial" w:hAnsi="Arial" w:cs="Arial"/>
+          <w:u w:color="000000"/>
+          <w:lang w:val="en-US"/>
+        </w:rPr>
+        <w:t>Customer</w:t>
+      </w:r>
+      <w:r>
+        <w:rPr>
+          <w:rFonts w:ascii="Arial" w:hAnsi="Arial" w:cs="Arial"/>
+          <w:u w:color="000000"/>
+          <w:lang w:val="en-US"/>
+        </w:rPr>
+        <w:t xml:space="preserve"> doesn’t have an account.</w:t>
       </w:r>
     </w:p>
     <w:p>
@@ -1463,7 +1734,24 @@
           <w:u w:color="000000"/>
           <w:lang w:val="en-US"/>
         </w:rPr>
-        <w:t>System prompts user for create account.</w:t>
+        <w:lastRenderedPageBreak/>
+        <w:t xml:space="preserve">System prompts </w:t>
+      </w:r>
+      <w:r>
+        <w:rPr>
+          <w:rFonts w:ascii="Arial" w:hAnsi="Arial" w:cs="Arial"/>
+          <w:u w:color="000000"/>
+          <w:lang w:val="en-US"/>
+        </w:rPr>
+        <w:t>customer</w:t>
+      </w:r>
+      <w:r>
+        <w:rPr>
+          <w:rFonts w:ascii="Arial" w:hAnsi="Arial" w:cs="Arial"/>
+          <w:u w:color="000000"/>
+          <w:lang w:val="en-US"/>
+        </w:rPr>
+        <w:t xml:space="preserve"> for create account.</w:t>
       </w:r>
     </w:p>
     <w:p>
@@ -1486,8 +1774,15 @@
           <w:u w:color="000000"/>
           <w:lang w:val="en-US"/>
         </w:rPr>
-        <w:lastRenderedPageBreak/>
-        <w:t>User enters valid credentials</w:t>
+        <w:t>Customer</w:t>
+      </w:r>
+      <w:r>
+        <w:rPr>
+          <w:rFonts w:ascii="Arial" w:hAnsi="Arial" w:cs="Arial"/>
+          <w:u w:color="000000"/>
+          <w:lang w:val="en-US"/>
+        </w:rPr>
+        <w:t xml:space="preserve"> enters valid credentials</w:t>
       </w:r>
       <w:r>
         <w:rPr>
@@ -1522,7 +1817,39 @@
           <w:u w:color="000000"/>
           <w:lang w:val="en-US"/>
         </w:rPr>
-        <w:t>a. User is a flagged user.</w:t>
+        <w:t xml:space="preserve">a. </w:t>
+      </w:r>
+      <w:r>
+        <w:rPr>
+          <w:rFonts w:ascii="Arial" w:hAnsi="Arial" w:cs="Arial"/>
+          <w:u w:color="000000"/>
+          <w:lang w:val="en-US"/>
+        </w:rPr>
+        <w:t>Customer</w:t>
+      </w:r>
+      <w:r>
+        <w:rPr>
+          <w:rFonts w:ascii="Arial" w:hAnsi="Arial" w:cs="Arial"/>
+          <w:u w:color="000000"/>
+          <w:lang w:val="en-US"/>
+        </w:rPr>
+        <w:t xml:space="preserve"> is a flagged </w:t>
+      </w:r>
+      <w:r>
+        <w:rPr>
+          <w:rFonts w:ascii="Arial" w:hAnsi="Arial" w:cs="Arial"/>
+          <w:u w:color="000000"/>
+          <w:lang w:val="en-US"/>
+        </w:rPr>
+        <w:t>customer</w:t>
+      </w:r>
+      <w:r>
+        <w:rPr>
+          <w:rFonts w:ascii="Arial" w:hAnsi="Arial" w:cs="Arial"/>
+          <w:u w:color="000000"/>
+          <w:lang w:val="en-US"/>
+        </w:rPr>
+        <w:t>.</w:t>
       </w:r>
     </w:p>
     <w:p>
@@ -1572,15 +1899,23 @@
           <w:u w:color="000000"/>
           <w:lang w:val="en-US"/>
         </w:rPr>
-        <w:t>4a. Us</w:t>
-      </w:r>
-      <w:r>
-        <w:rPr>
-          <w:rFonts w:ascii="Arial" w:hAnsi="Arial" w:cs="Arial"/>
-          <w:u w:color="000000"/>
-          <w:lang w:val="en-US"/>
-        </w:rPr>
-        <w:t>er enters incorrect information.</w:t>
+        <w:t xml:space="preserve">4a. </w:t>
+      </w:r>
+      <w:r>
+        <w:rPr>
+          <w:rFonts w:ascii="Arial" w:hAnsi="Arial" w:cs="Arial"/>
+          <w:u w:color="000000"/>
+          <w:lang w:val="en-US"/>
+        </w:rPr>
+        <w:t>Customer</w:t>
+      </w:r>
+      <w:r>
+        <w:rPr>
+          <w:rFonts w:ascii="Arial" w:hAnsi="Arial" w:cs="Arial"/>
+          <w:u w:color="000000"/>
+          <w:lang w:val="en-US"/>
+        </w:rPr>
+        <w:t xml:space="preserve"> enters incorrect information.</w:t>
       </w:r>
     </w:p>
     <w:p>
@@ -1626,7 +1961,15 @@
           <w:u w:color="000000"/>
           <w:lang w:val="en-US"/>
         </w:rPr>
-        <w:t>User must reattempt to login.</w:t>
+        <w:t>Customer</w:t>
+      </w:r>
+      <w:r>
+        <w:rPr>
+          <w:rFonts w:ascii="Arial" w:hAnsi="Arial" w:cs="Arial"/>
+          <w:u w:color="000000"/>
+          <w:lang w:val="en-US"/>
+        </w:rPr>
+        <w:t xml:space="preserve"> must reattempt to login.</w:t>
       </w:r>
     </w:p>
     <w:p>
@@ -1776,7 +2119,10 @@
         <w:t xml:space="preserve">Level: </w:t>
       </w:r>
       <w:r>
-        <w:t>User Goal</w:t>
+        <w:t>Customer</w:t>
+      </w:r>
+      <w:r>
+        <w:t xml:space="preserve"> Goal</w:t>
       </w:r>
     </w:p>
     <w:p>
@@ -1793,7 +2139,10 @@
         <w:t xml:space="preserve">Primary Actor: </w:t>
       </w:r>
       <w:r>
-        <w:t>All Users</w:t>
+        <w:t xml:space="preserve">All </w:t>
+      </w:r>
+      <w:r>
+        <w:t>Customers</w:t>
       </w:r>
     </w:p>
     <w:p>
@@ -1820,7 +2169,7 @@
         <w:spacing w:line="480" w:lineRule="auto"/>
       </w:pPr>
       <w:r>
-        <w:t>User</w:t>
+        <w:t>Customer</w:t>
       </w:r>
       <w:r>
         <w:t>: Wants to have easy access to view the list of rental vehicles.</w:t>
@@ -1853,21 +2202,44 @@
         <w:t xml:space="preserve">Preconditions: </w:t>
       </w:r>
       <w:r>
-        <w:t>User has logged in.</w:t>
-      </w:r>
-    </w:p>
-    <w:p>
-      <w:pPr>
-        <w:spacing w:line="480" w:lineRule="auto"/>
-      </w:pPr>
-      <w:r>
-        <w:rPr>
-          <w:b/>
-        </w:rPr>
-        <w:t xml:space="preserve">Success Guarantee (Postconditions): </w:t>
-      </w:r>
-      <w:r>
-        <w:t>The user gains access to the list of vehicles.</w:t>
+        <w:t>Customer</w:t>
+      </w:r>
+      <w:r>
+        <w:t xml:space="preserve"> has logged in.</w:t>
+      </w:r>
+    </w:p>
+    <w:p>
+      <w:pPr>
+        <w:spacing w:line="480" w:lineRule="auto"/>
+      </w:pPr>
+      <w:r>
+        <w:rPr>
+          <w:b/>
+        </w:rPr>
+        <w:t>Success Guarantee (</w:t>
+      </w:r>
+      <w:proofErr w:type="spellStart"/>
+      <w:r>
+        <w:rPr>
+          <w:b/>
+        </w:rPr>
+        <w:t>Postconditions</w:t>
+      </w:r>
+      <w:proofErr w:type="spellEnd"/>
+      <w:r>
+        <w:rPr>
+          <w:b/>
+        </w:rPr>
+        <w:t xml:space="preserve">): </w:t>
+      </w:r>
+      <w:r>
+        <w:t xml:space="preserve">The </w:t>
+      </w:r>
+      <w:r>
+        <w:t>customer</w:t>
+      </w:r>
+      <w:r>
+        <w:t xml:space="preserve"> gains access to the list of vehicles.</w:t>
       </w:r>
     </w:p>
     <w:p>
@@ -1891,10 +2263,14 @@
         <w:spacing w:line="480" w:lineRule="auto"/>
       </w:pPr>
       <w:r>
-        <w:t xml:space="preserve">User </w:t>
-      </w:r>
-      <w:bookmarkStart w:id="0" w:name="_GoBack"/>
-      <w:bookmarkEnd w:id="0"/>
+        <w:t>Customer</w:t>
+      </w:r>
+      <w:r>
+        <w:t xml:space="preserve"> </w:t>
+      </w:r>
+      <w:r>
+        <w:t>selects view catalog button.</w:t>
+      </w:r>
     </w:p>
     <w:p>
       <w:pPr>
@@ -1940,7 +2316,10 @@
         <w:spacing w:line="480" w:lineRule="auto"/>
       </w:pPr>
       <w:r>
-        <w:t xml:space="preserve">User </w:t>
+        <w:t>Customer</w:t>
+      </w:r>
+      <w:r>
+        <w:t xml:space="preserve"> </w:t>
       </w:r>
       <w:r>
         <w:t xml:space="preserve">selects </w:t>
@@ -1984,7 +2363,10 @@
         <w:spacing w:line="480" w:lineRule="auto"/>
       </w:pPr>
       <w:r>
-        <w:t xml:space="preserve">User </w:t>
+        <w:t>Customer</w:t>
+      </w:r>
+      <w:r>
+        <w:t xml:space="preserve"> </w:t>
       </w:r>
       <w:r>
         <w:t xml:space="preserve">logs </w:t>
@@ -2080,15 +2462,15 @@
           <w:u w:color="000000"/>
           <w:lang w:val="en-US"/>
         </w:rPr>
-        <w:t>U</w:t>
-      </w:r>
-      <w:r>
-        <w:rPr>
-          <w:rFonts w:ascii="Arial" w:hAnsi="Arial" w:cs="Arial"/>
-          <w:u w:color="000000"/>
-          <w:lang w:val="en-US"/>
-        </w:rPr>
-        <w:t>ser logs in.</w:t>
+        <w:t>Customer</w:t>
+      </w:r>
+      <w:r>
+        <w:rPr>
+          <w:rFonts w:ascii="Arial" w:hAnsi="Arial" w:cs="Arial"/>
+          <w:u w:color="000000"/>
+          <w:lang w:val="en-US"/>
+        </w:rPr>
+        <w:t xml:space="preserve"> logs in.</w:t>
       </w:r>
     </w:p>
     <w:p>
@@ -2237,7 +2619,13 @@
         <w:rPr>
           <w:lang w:val="en-US"/>
         </w:rPr>
-        <w:t>User Goal</w:t>
+        <w:t>Customer</w:t>
+      </w:r>
+      <w:r>
+        <w:rPr>
+          <w:lang w:val="en-US"/>
+        </w:rPr>
+        <w:t xml:space="preserve"> Goal</w:t>
       </w:r>
     </w:p>
     <w:p>
@@ -2260,7 +2648,13 @@
         <w:rPr>
           <w:lang w:val="en-US"/>
         </w:rPr>
-        <w:t>All Users</w:t>
+        <w:t xml:space="preserve">All </w:t>
+      </w:r>
+      <w:r>
+        <w:rPr>
+          <w:lang w:val="en-US"/>
+        </w:rPr>
+        <w:t>Customers</w:t>
       </w:r>
     </w:p>
     <w:p>
@@ -2297,7 +2691,13 @@
         <w:rPr>
           <w:lang w:val="en-US"/>
         </w:rPr>
-        <w:t>Users: Wants q</w:t>
+        <w:t>Customers</w:t>
+      </w:r>
+      <w:r>
+        <w:rPr>
+          <w:lang w:val="en-US"/>
+        </w:rPr>
+        <w:t>: Wants q</w:t>
       </w:r>
       <w:r>
         <w:rPr>
@@ -2470,7 +2870,13 @@
         <w:rPr>
           <w:lang w:val="en-US"/>
         </w:rPr>
-        <w:t xml:space="preserve">User has an </w:t>
+        <w:t>Customer</w:t>
+      </w:r>
+      <w:r>
+        <w:rPr>
+          <w:lang w:val="en-US"/>
+        </w:rPr>
+        <w:t xml:space="preserve"> has an </w:t>
       </w:r>
       <w:r>
         <w:rPr>
@@ -2504,13 +2910,35 @@
           <w:b/>
           <w:lang w:val="en-US"/>
         </w:rPr>
-        <w:t xml:space="preserve">Success Guarantee (or Postconditions): </w:t>
-      </w:r>
-      <w:r>
-        <w:rPr>
-          <w:lang w:val="en-US"/>
-        </w:rPr>
-        <w:t xml:space="preserve">User </w:t>
+        <w:t xml:space="preserve">Success Guarantee (or </w:t>
+      </w:r>
+      <w:proofErr w:type="spellStart"/>
+      <w:r>
+        <w:rPr>
+          <w:b/>
+          <w:lang w:val="en-US"/>
+        </w:rPr>
+        <w:t>Postconditions</w:t>
+      </w:r>
+      <w:proofErr w:type="spellEnd"/>
+      <w:r>
+        <w:rPr>
+          <w:b/>
+          <w:lang w:val="en-US"/>
+        </w:rPr>
+        <w:t xml:space="preserve">): </w:t>
+      </w:r>
+      <w:r>
+        <w:rPr>
+          <w:lang w:val="en-US"/>
+        </w:rPr>
+        <w:t>Customer</w:t>
+      </w:r>
+      <w:r>
+        <w:rPr>
+          <w:lang w:val="en-US"/>
+        </w:rPr>
+        <w:t xml:space="preserve"> </w:t>
       </w:r>
       <w:r>
         <w:rPr>
@@ -2588,13 +3016,37 @@
         <w:rPr>
           <w:lang w:val="en-US"/>
         </w:rPr>
-        <w:t>System allows the u</w:t>
-      </w:r>
-      <w:r>
-        <w:rPr>
-          <w:lang w:val="en-US"/>
-        </w:rPr>
-        <w:t>ser</w:t>
+        <w:t>Customer</w:t>
+      </w:r>
+      <w:r>
+        <w:rPr>
+          <w:lang w:val="en-US"/>
+        </w:rPr>
+        <w:t xml:space="preserve"> selects search catalog button.</w:t>
+      </w:r>
+    </w:p>
+    <w:p>
+      <w:pPr>
+        <w:numPr>
+          <w:ilvl w:val="0"/>
+          <w:numId w:val="1"/>
+        </w:numPr>
+        <w:spacing w:line="480" w:lineRule="auto"/>
+        <w:rPr>
+          <w:lang w:val="en-US"/>
+        </w:rPr>
+      </w:pPr>
+      <w:r>
+        <w:rPr>
+          <w:lang w:val="en-US"/>
+        </w:rPr>
+        <w:t xml:space="preserve">System allows the </w:t>
+      </w:r>
+      <w:r>
+        <w:rPr>
+          <w:lang w:val="en-US"/>
+        </w:rPr>
+        <w:t>customer</w:t>
       </w:r>
       <w:r>
         <w:rPr>
@@ -2636,7 +3088,13 @@
         <w:rPr>
           <w:lang w:val="en-US"/>
         </w:rPr>
-        <w:t xml:space="preserve">User then enters </w:t>
+        <w:t>Customer</w:t>
+      </w:r>
+      <w:r>
+        <w:rPr>
+          <w:lang w:val="en-US"/>
+        </w:rPr>
+        <w:t xml:space="preserve"> then enters </w:t>
       </w:r>
       <w:r>
         <w:rPr>
@@ -2684,7 +3142,19 @@
         <w:rPr>
           <w:lang w:val="en-US"/>
         </w:rPr>
-        <w:t>System updates the user’s search results</w:t>
+        <w:t xml:space="preserve">System updates the </w:t>
+      </w:r>
+      <w:r>
+        <w:rPr>
+          <w:lang w:val="en-US"/>
+        </w:rPr>
+        <w:t>customer</w:t>
+      </w:r>
+      <w:r>
+        <w:rPr>
+          <w:lang w:val="en-US"/>
+        </w:rPr>
+        <w:t>’s search results</w:t>
       </w:r>
       <w:r>
         <w:rPr>
@@ -2708,7 +3178,13 @@
         <w:rPr>
           <w:lang w:val="en-US"/>
         </w:rPr>
-        <w:t>User selects a vehicle to view.</w:t>
+        <w:t>Customer</w:t>
+      </w:r>
+      <w:r>
+        <w:rPr>
+          <w:lang w:val="en-US"/>
+        </w:rPr>
+        <w:t xml:space="preserve"> selects a vehicle to view.</w:t>
       </w:r>
     </w:p>
     <w:p>
@@ -2726,7 +3202,19 @@
         <w:rPr>
           <w:lang w:val="en-US"/>
         </w:rPr>
-        <w:t>System provides user with updated information about that vehicle.</w:t>
+        <w:t xml:space="preserve">System provides </w:t>
+      </w:r>
+      <w:r>
+        <w:rPr>
+          <w:lang w:val="en-US"/>
+        </w:rPr>
+        <w:t>customer</w:t>
+      </w:r>
+      <w:r>
+        <w:rPr>
+          <w:lang w:val="en-US"/>
+        </w:rPr>
+        <w:t xml:space="preserve"> with updated information about that vehicle.</w:t>
       </w:r>
     </w:p>
     <w:p>
@@ -2809,7 +3297,15 @@
           <w:u w:color="000000"/>
           <w:lang w:val="en-US"/>
         </w:rPr>
-        <w:t>User logs in.</w:t>
+        <w:t>Customer</w:t>
+      </w:r>
+      <w:r>
+        <w:rPr>
+          <w:rFonts w:ascii="Arial" w:hAnsi="Arial" w:cs="Arial"/>
+          <w:u w:color="000000"/>
+          <w:lang w:val="en-US"/>
+        </w:rPr>
+        <w:t xml:space="preserve"> logs in.</w:t>
       </w:r>
     </w:p>
     <w:p>
@@ -2865,13 +3361,13 @@
         <w:rPr>
           <w:lang w:val="en-US"/>
         </w:rPr>
-        <w:t>U</w:t>
-      </w:r>
-      <w:r>
-        <w:rPr>
-          <w:lang w:val="en-US"/>
-        </w:rPr>
-        <w:t xml:space="preserve">ser </w:t>
+        <w:t>Customer</w:t>
+      </w:r>
+      <w:r>
+        <w:rPr>
+          <w:lang w:val="en-US"/>
+        </w:rPr>
+        <w:t xml:space="preserve"> </w:t>
       </w:r>
       <w:r>
         <w:rPr>
@@ -2915,7 +3411,13 @@
         <w:rPr>
           <w:lang w:val="en-US"/>
         </w:rPr>
-        <w:t>User deselects the given the option.</w:t>
+        <w:t>Customer</w:t>
+      </w:r>
+      <w:r>
+        <w:rPr>
+          <w:lang w:val="en-US"/>
+        </w:rPr>
+        <w:t xml:space="preserve"> deselects the given the option.</w:t>
       </w:r>
     </w:p>
     <w:p>
@@ -2937,17 +3439,6 @@
         </w:rPr>
         <w:t>System updates the provided search results.</w:t>
       </w:r>
-    </w:p>
-    <w:p>
-      <w:pPr>
-        <w:spacing w:line="480" w:lineRule="auto"/>
-        <w:jc w:val="center"/>
-        <w:outlineLvl w:val="0"/>
-        <w:rPr>
-          <w:b/>
-          <w:lang w:val="en-US"/>
-        </w:rPr>
-      </w:pPr>
     </w:p>
     <w:p>
       <w:pPr>
@@ -2958,15 +3449,6 @@
           <w:lang w:val="en-US"/>
         </w:rPr>
       </w:pPr>
-      <w:r>
-        <w:rPr>
-          <w:b/>
-          <w:bCs/>
-          <w:color w:val="1B1F22"/>
-          <w:lang w:val="en-US"/>
-        </w:rPr>
-        <w:br w:type="page"/>
-      </w:r>
     </w:p>
     <w:p>
       <w:pPr>
@@ -2990,7 +3472,6 @@
           <w:color w:val="1B1F22"/>
           <w:lang w:val="en-US"/>
         </w:rPr>
-        <w:lastRenderedPageBreak/>
         <w:t>Use Case UC5</w:t>
       </w:r>
       <w:r>
@@ -3067,7 +3548,14 @@
           <w:color w:val="000000"/>
           <w:lang w:val="en-US"/>
         </w:rPr>
-        <w:t>User Goal</w:t>
+        <w:t>Customer</w:t>
+      </w:r>
+      <w:r>
+        <w:rPr>
+          <w:color w:val="000000"/>
+          <w:lang w:val="en-US"/>
+        </w:rPr>
+        <w:t xml:space="preserve"> Goal</w:t>
       </w:r>
     </w:p>
     <w:p>
@@ -3096,7 +3584,14 @@
           <w:color w:val="000000"/>
           <w:lang w:val="en-US"/>
         </w:rPr>
-        <w:t>All Users</w:t>
+        <w:t xml:space="preserve">All </w:t>
+      </w:r>
+      <w:r>
+        <w:rPr>
+          <w:color w:val="000000"/>
+          <w:lang w:val="en-US"/>
+        </w:rPr>
+        <w:t>Customers</w:t>
       </w:r>
     </w:p>
     <w:p>
@@ -3147,7 +3642,32 @@
           <w:color w:val="000000"/>
           <w:lang w:val="en-US"/>
         </w:rPr>
-        <w:t>User(s): Wants a easy-to-use website with straightforward navigation</w:t>
+        <w:t>Customer</w:t>
+      </w:r>
+      <w:r>
+        <w:rPr>
+          <w:color w:val="000000"/>
+          <w:lang w:val="en-US"/>
+        </w:rPr>
+        <w:t xml:space="preserve">(s): Wants </w:t>
+      </w:r>
+      <w:proofErr w:type="spellStart"/>
+      <w:proofErr w:type="gramStart"/>
+      <w:r>
+        <w:rPr>
+          <w:color w:val="000000"/>
+          <w:lang w:val="en-US"/>
+        </w:rPr>
+        <w:t>a</w:t>
+      </w:r>
+      <w:proofErr w:type="spellEnd"/>
+      <w:proofErr w:type="gramEnd"/>
+      <w:r>
+        <w:rPr>
+          <w:color w:val="000000"/>
+          <w:lang w:val="en-US"/>
+        </w:rPr>
+        <w:t xml:space="preserve"> easy-to-use website with straightforward navigation</w:t>
       </w:r>
       <w:r>
         <w:rPr>
@@ -3211,7 +3731,14 @@
           <w:color w:val="000000"/>
           <w:lang w:val="en-US"/>
         </w:rPr>
-        <w:t>the users</w:t>
+        <w:t xml:space="preserve">the </w:t>
+      </w:r>
+      <w:r>
+        <w:rPr>
+          <w:color w:val="000000"/>
+          <w:lang w:val="en-US"/>
+        </w:rPr>
+        <w:t>customers</w:t>
       </w:r>
       <w:r>
         <w:rPr>
@@ -3339,7 +3866,21 @@
           <w:color w:val="000000"/>
           <w:lang w:val="en-US"/>
         </w:rPr>
-        <w:t xml:space="preserve"> user has an account and the vehicle catalog exists.</w:t>
+        <w:t xml:space="preserve"> </w:t>
+      </w:r>
+      <w:r>
+        <w:rPr>
+          <w:color w:val="000000"/>
+          <w:lang w:val="en-US"/>
+        </w:rPr>
+        <w:t>customer</w:t>
+      </w:r>
+      <w:r>
+        <w:rPr>
+          <w:color w:val="000000"/>
+          <w:lang w:val="en-US"/>
+        </w:rPr>
+        <w:t xml:space="preserve"> has an account and the vehicle catalog exists.</w:t>
       </w:r>
     </w:p>
     <w:p>
@@ -3361,7 +3902,27 @@
           <w:color w:val="000000"/>
           <w:lang w:val="en-US"/>
         </w:rPr>
-        <w:t xml:space="preserve">Success Guarantee (or Postconditions): </w:t>
+        <w:t xml:space="preserve">Success Guarantee (or </w:t>
+      </w:r>
+      <w:proofErr w:type="spellStart"/>
+      <w:r>
+        <w:rPr>
+          <w:b/>
+          <w:bCs/>
+          <w:color w:val="000000"/>
+          <w:lang w:val="en-US"/>
+        </w:rPr>
+        <w:t>Postconditions</w:t>
+      </w:r>
+      <w:proofErr w:type="spellEnd"/>
+      <w:r>
+        <w:rPr>
+          <w:b/>
+          <w:bCs/>
+          <w:color w:val="000000"/>
+          <w:lang w:val="en-US"/>
+        </w:rPr>
+        <w:t xml:space="preserve">): </w:t>
       </w:r>
       <w:r>
         <w:rPr>
@@ -3389,7 +3950,21 @@
           <w:color w:val="000000"/>
           <w:lang w:val="en-US"/>
         </w:rPr>
-        <w:t>viewable by the user.</w:t>
+        <w:t xml:space="preserve">viewable by the </w:t>
+      </w:r>
+      <w:r>
+        <w:rPr>
+          <w:color w:val="000000"/>
+          <w:lang w:val="en-US"/>
+        </w:rPr>
+        <w:t>customer</w:t>
+      </w:r>
+      <w:r>
+        <w:rPr>
+          <w:color w:val="000000"/>
+          <w:lang w:val="en-US"/>
+        </w:rPr>
+        <w:t>.</w:t>
       </w:r>
     </w:p>
     <w:p>
@@ -3620,7 +4195,21 @@
           <w:color w:val="000000"/>
           <w:lang w:val="en-US"/>
         </w:rPr>
-        <w:t>criteria provided by the user.</w:t>
+        <w:t xml:space="preserve">criteria provided by the </w:t>
+      </w:r>
+      <w:r>
+        <w:rPr>
+          <w:color w:val="000000"/>
+          <w:lang w:val="en-US"/>
+        </w:rPr>
+        <w:t>customer</w:t>
+      </w:r>
+      <w:r>
+        <w:rPr>
+          <w:color w:val="000000"/>
+          <w:lang w:val="en-US"/>
+        </w:rPr>
+        <w:t>.</w:t>
       </w:r>
     </w:p>
     <w:p>
@@ -3756,7 +4345,15 @@
           <w:u w:color="000000"/>
           <w:lang w:val="en-US"/>
         </w:rPr>
-        <w:t>User logs in.</w:t>
+        <w:t>Customer</w:t>
+      </w:r>
+      <w:r>
+        <w:rPr>
+          <w:rFonts w:ascii="Arial" w:hAnsi="Arial" w:cs="Arial"/>
+          <w:u w:color="000000"/>
+          <w:lang w:val="en-US"/>
+        </w:rPr>
+        <w:t xml:space="preserve"> logs in.</w:t>
       </w:r>
     </w:p>
     <w:p>
@@ -3805,6 +4402,7 @@
           <w:b/>
           <w:lang w:val="en-US"/>
         </w:rPr>
+        <w:lastRenderedPageBreak/>
         <w:br w:type="page"/>
       </w:r>
     </w:p>
@@ -3812,8 +4410,8 @@
       <w:pPr>
         <w:spacing w:line="480" w:lineRule="auto"/>
         <w:jc w:val="center"/>
-        <w:outlineLvl w:val="0"/>
-        <w:rPr>
+        <w:rPr>
+          <w:b/>
           <w:lang w:val="en-US"/>
         </w:rPr>
       </w:pPr>
@@ -3895,7 +4493,13 @@
         <w:rPr>
           <w:lang w:val="en-US"/>
         </w:rPr>
-        <w:t>User Goal</w:t>
+        <w:t>Customer</w:t>
+      </w:r>
+      <w:r>
+        <w:rPr>
+          <w:lang w:val="en-US"/>
+        </w:rPr>
+        <w:t xml:space="preserve"> Goal</w:t>
       </w:r>
     </w:p>
     <w:p>
@@ -3924,7 +4528,7 @@
         <w:rPr>
           <w:lang w:val="en-US"/>
         </w:rPr>
-        <w:t>Users</w:t>
+        <w:t>Customers</w:t>
       </w:r>
     </w:p>
     <w:p>
@@ -3961,7 +4565,13 @@
         <w:rPr>
           <w:lang w:val="en-US"/>
         </w:rPr>
-        <w:t>Users: Select</w:t>
+        <w:t>Customers</w:t>
+      </w:r>
+      <w:r>
+        <w:rPr>
+          <w:lang w:val="en-US"/>
+        </w:rPr>
+        <w:t>: Select</w:t>
       </w:r>
       <w:r>
         <w:rPr>
@@ -4035,7 +4645,13 @@
         <w:rPr>
           <w:lang w:val="en-US"/>
         </w:rPr>
-        <w:t>is in the hands of the user</w:t>
+        <w:t xml:space="preserve">is in the hands of the </w:t>
+      </w:r>
+      <w:r>
+        <w:rPr>
+          <w:lang w:val="en-US"/>
+        </w:rPr>
+        <w:t>customer</w:t>
       </w:r>
       <w:r>
         <w:rPr>
@@ -4093,7 +4709,19 @@
         <w:rPr>
           <w:lang w:val="en-US"/>
         </w:rPr>
-        <w:t>and meets the user’s specified search criteria</w:t>
+        <w:t xml:space="preserve">and meets the </w:t>
+      </w:r>
+      <w:r>
+        <w:rPr>
+          <w:lang w:val="en-US"/>
+        </w:rPr>
+        <w:t>customer</w:t>
+      </w:r>
+      <w:r>
+        <w:rPr>
+          <w:lang w:val="en-US"/>
+        </w:rPr>
+        <w:t>’s specified search criteria</w:t>
       </w:r>
       <w:r>
         <w:rPr>
@@ -4110,12 +4738,21 @@
           <w:lang w:val="en-US"/>
         </w:rPr>
       </w:pPr>
-      <w:r>
-        <w:rPr>
-          <w:b/>
-          <w:lang w:val="en-US"/>
-        </w:rPr>
-        <w:t>Postconditions:</w:t>
+      <w:proofErr w:type="spellStart"/>
+      <w:r>
+        <w:rPr>
+          <w:b/>
+          <w:lang w:val="en-US"/>
+        </w:rPr>
+        <w:t>Postconditions</w:t>
+      </w:r>
+      <w:proofErr w:type="spellEnd"/>
+      <w:r>
+        <w:rPr>
+          <w:b/>
+          <w:lang w:val="en-US"/>
+        </w:rPr>
+        <w:t>:</w:t>
       </w:r>
       <w:r>
         <w:rPr>
@@ -4163,7 +4800,13 @@
         <w:rPr>
           <w:lang w:val="en-US"/>
         </w:rPr>
-        <w:t>User selects a vehicle they wish to rent.</w:t>
+        <w:t>Customer</w:t>
+      </w:r>
+      <w:r>
+        <w:rPr>
+          <w:lang w:val="en-US"/>
+        </w:rPr>
+        <w:t xml:space="preserve"> selects a vehicle they wish to rent.</w:t>
       </w:r>
     </w:p>
     <w:p>
@@ -4187,7 +4830,19 @@
         <w:rPr>
           <w:lang w:val="en-US"/>
         </w:rPr>
-        <w:t xml:space="preserve"> displays all information pertaining to that vehicle for the user.</w:t>
+        <w:t xml:space="preserve"> displays all information pertaining to that vehicle for the </w:t>
+      </w:r>
+      <w:r>
+        <w:rPr>
+          <w:lang w:val="en-US"/>
+        </w:rPr>
+        <w:t>customer</w:t>
+      </w:r>
+      <w:r>
+        <w:rPr>
+          <w:lang w:val="en-US"/>
+        </w:rPr>
+        <w:t>.</w:t>
       </w:r>
     </w:p>
     <w:p>
@@ -4223,7 +4878,13 @@
         <w:rPr>
           <w:lang w:val="en-US"/>
         </w:rPr>
-        <w:t xml:space="preserve">User chooses the “rent” option provided with selected vehicle. </w:t>
+        <w:t>Customer</w:t>
+      </w:r>
+      <w:r>
+        <w:rPr>
+          <w:lang w:val="en-US"/>
+        </w:rPr>
+        <w:t xml:space="preserve"> chooses the “rent” option provided with selected vehicle. </w:t>
       </w:r>
     </w:p>
     <w:p>
@@ -4241,7 +4902,19 @@
         <w:rPr>
           <w:lang w:val="en-US"/>
         </w:rPr>
-        <w:t>System prompts the user for the amount of time they will rent the vehicle for and where to pick it up from.</w:t>
+        <w:t xml:space="preserve">System prompts the </w:t>
+      </w:r>
+      <w:r>
+        <w:rPr>
+          <w:lang w:val="en-US"/>
+        </w:rPr>
+        <w:t>customer</w:t>
+      </w:r>
+      <w:r>
+        <w:rPr>
+          <w:lang w:val="en-US"/>
+        </w:rPr>
+        <w:t xml:space="preserve"> for the amount of time they will rent the vehicle for and where to pick it up from.</w:t>
       </w:r>
     </w:p>
     <w:p>
@@ -4259,7 +4932,13 @@
         <w:rPr>
           <w:lang w:val="en-US"/>
         </w:rPr>
-        <w:t>User selects the amount of time they would like to rent for and pickup location.</w:t>
+        <w:t>Customer</w:t>
+      </w:r>
+      <w:r>
+        <w:rPr>
+          <w:lang w:val="en-US"/>
+        </w:rPr>
+        <w:t xml:space="preserve"> selects the amount of time they would like to rent for and pickup location.</w:t>
       </w:r>
     </w:p>
     <w:p>
@@ -4277,7 +4956,19 @@
         <w:rPr>
           <w:lang w:val="en-US"/>
         </w:rPr>
-        <w:t>System displays a success dialogue box and puts the selected vehicle in the rented section of the user.</w:t>
+        <w:t xml:space="preserve">System displays a success dialogue box and puts the selected vehicle in the rented section of the </w:t>
+      </w:r>
+      <w:r>
+        <w:rPr>
+          <w:lang w:val="en-US"/>
+        </w:rPr>
+        <w:t>customer</w:t>
+      </w:r>
+      <w:r>
+        <w:rPr>
+          <w:lang w:val="en-US"/>
+        </w:rPr>
+        <w:t>.</w:t>
       </w:r>
     </w:p>
     <w:p>
@@ -4360,7 +5051,15 @@
           <w:u w:color="000000"/>
           <w:lang w:val="en-US"/>
         </w:rPr>
-        <w:t>User logs in.</w:t>
+        <w:t>Customer</w:t>
+      </w:r>
+      <w:r>
+        <w:rPr>
+          <w:rFonts w:ascii="Arial" w:hAnsi="Arial" w:cs="Arial"/>
+          <w:u w:color="000000"/>
+          <w:lang w:val="en-US"/>
+        </w:rPr>
+        <w:t xml:space="preserve"> logs in.</w:t>
       </w:r>
     </w:p>
     <w:p>
@@ -4399,7 +5098,19 @@
           <w:lang w:val="en-US"/>
         </w:rPr>
         <w:lastRenderedPageBreak/>
-        <w:t>4a. User wants to buy the vehicle, rather than rent it.</w:t>
+        <w:t xml:space="preserve">4a. </w:t>
+      </w:r>
+      <w:r>
+        <w:rPr>
+          <w:lang w:val="en-US"/>
+        </w:rPr>
+        <w:t>Customer</w:t>
+      </w:r>
+      <w:r>
+        <w:rPr>
+          <w:lang w:val="en-US"/>
+        </w:rPr>
+        <w:t xml:space="preserve"> wants to buy the vehicle, rather than rent it.</w:t>
       </w:r>
     </w:p>
     <w:p>
@@ -4419,7 +5130,19 @@
         <w:rPr>
           <w:lang w:val="en-US"/>
         </w:rPr>
-        <w:t>System confirms the user’s choice of buying, rather than renting</w:t>
+        <w:t xml:space="preserve">System confirms the </w:t>
+      </w:r>
+      <w:r>
+        <w:rPr>
+          <w:lang w:val="en-US"/>
+        </w:rPr>
+        <w:t>customer</w:t>
+      </w:r>
+      <w:r>
+        <w:rPr>
+          <w:lang w:val="en-US"/>
+        </w:rPr>
+        <w:t>’s choice of buying, rather than renting</w:t>
       </w:r>
     </w:p>
     <w:p>
@@ -4439,7 +5162,13 @@
         <w:rPr>
           <w:lang w:val="en-US"/>
         </w:rPr>
-        <w:t>User proceeds with the buying process.</w:t>
+        <w:t>Customer</w:t>
+      </w:r>
+      <w:r>
+        <w:rPr>
+          <w:lang w:val="en-US"/>
+        </w:rPr>
+        <w:t xml:space="preserve"> proceeds with the buying process.</w:t>
       </w:r>
     </w:p>
     <w:p>
@@ -4478,7 +5207,13 @@
         <w:rPr>
           <w:lang w:val="en-US"/>
         </w:rPr>
-        <w:t>User signifies that they do not want to buy the vehicle, rather rent it instead.</w:t>
+        <w:t>Customer</w:t>
+      </w:r>
+      <w:r>
+        <w:rPr>
+          <w:lang w:val="en-US"/>
+        </w:rPr>
+        <w:t xml:space="preserve"> signifies that they do not want to buy the vehicle, rather rent it instead.</w:t>
       </w:r>
     </w:p>
     <w:p>
@@ -4498,22 +5233,46 @@
         <w:rPr>
           <w:lang w:val="en-US"/>
         </w:rPr>
-        <w:t>System returns the user back to the vehicle being viewed.</w:t>
-      </w:r>
-    </w:p>
-    <w:p>
-      <w:pPr>
-        <w:spacing w:line="480" w:lineRule="auto"/>
-        <w:contextualSpacing w:val="0"/>
-        <w:rPr>
-          <w:lang w:val="en-US"/>
-        </w:rPr>
-      </w:pPr>
-      <w:r>
-        <w:rPr>
-          <w:lang w:val="en-US"/>
-        </w:rPr>
-        <w:t>7a. User wants to cancel a rental request.</w:t>
+        <w:t xml:space="preserve">System returns the </w:t>
+      </w:r>
+      <w:r>
+        <w:rPr>
+          <w:lang w:val="en-US"/>
+        </w:rPr>
+        <w:t>customer</w:t>
+      </w:r>
+      <w:r>
+        <w:rPr>
+          <w:lang w:val="en-US"/>
+        </w:rPr>
+        <w:t xml:space="preserve"> back to the vehicle being viewed.</w:t>
+      </w:r>
+    </w:p>
+    <w:p>
+      <w:pPr>
+        <w:spacing w:line="480" w:lineRule="auto"/>
+        <w:contextualSpacing w:val="0"/>
+        <w:rPr>
+          <w:lang w:val="en-US"/>
+        </w:rPr>
+      </w:pPr>
+      <w:r>
+        <w:rPr>
+          <w:lang w:val="en-US"/>
+        </w:rPr>
+        <w:t xml:space="preserve">7a. </w:t>
+      </w:r>
+      <w:r>
+        <w:rPr>
+          <w:lang w:val="en-US"/>
+        </w:rPr>
+        <w:t>Customer</w:t>
+      </w:r>
+      <w:r>
+        <w:rPr>
+          <w:lang w:val="en-US"/>
+        </w:rPr>
+        <w:t xml:space="preserve"> wants to cancel a rental request.</w:t>
       </w:r>
     </w:p>
     <w:p>
@@ -4533,7 +5292,13 @@
         <w:rPr>
           <w:lang w:val="en-US"/>
         </w:rPr>
-        <w:t>User proceeds to view rented vehicle on their profile.</w:t>
+        <w:t>Customer</w:t>
+      </w:r>
+      <w:r>
+        <w:rPr>
+          <w:lang w:val="en-US"/>
+        </w:rPr>
+        <w:t xml:space="preserve"> proceeds to view rented vehicle on their profile.</w:t>
       </w:r>
     </w:p>
     <w:p>
@@ -4573,7 +5338,13 @@
         <w:rPr>
           <w:lang w:val="en-US"/>
         </w:rPr>
-        <w:t>User selects return vehicle.</w:t>
+        <w:t>Customer</w:t>
+      </w:r>
+      <w:r>
+        <w:rPr>
+          <w:lang w:val="en-US"/>
+        </w:rPr>
+        <w:t xml:space="preserve"> selects return vehicle.</w:t>
       </w:r>
     </w:p>
     <w:p>
@@ -4593,7 +5364,19 @@
         <w:rPr>
           <w:lang w:val="en-US"/>
         </w:rPr>
-        <w:t>System initiates the user’s return request.</w:t>
+        <w:t xml:space="preserve">System initiates the </w:t>
+      </w:r>
+      <w:r>
+        <w:rPr>
+          <w:lang w:val="en-US"/>
+        </w:rPr>
+        <w:t>customer</w:t>
+      </w:r>
+      <w:r>
+        <w:rPr>
+          <w:lang w:val="en-US"/>
+        </w:rPr>
+        <w:t>’s return request.</w:t>
       </w:r>
     </w:p>
     <w:p>
@@ -4688,7 +5471,13 @@
         <w:rPr>
           <w:lang w:val="en-US"/>
         </w:rPr>
-        <w:t>User Goal</w:t>
+        <w:t>Customer</w:t>
+      </w:r>
+      <w:r>
+        <w:rPr>
+          <w:lang w:val="en-US"/>
+        </w:rPr>
+        <w:t xml:space="preserve"> Goal</w:t>
       </w:r>
     </w:p>
     <w:p>
@@ -4711,7 +5500,13 @@
         <w:rPr>
           <w:lang w:val="en-US"/>
         </w:rPr>
-        <w:t>All Users</w:t>
+        <w:t xml:space="preserve">All </w:t>
+      </w:r>
+      <w:r>
+        <w:rPr>
+          <w:lang w:val="en-US"/>
+        </w:rPr>
+        <w:t>Customers</w:t>
       </w:r>
     </w:p>
     <w:p>
@@ -4748,7 +5543,13 @@
         <w:rPr>
           <w:lang w:val="en-US"/>
         </w:rPr>
-        <w:t>Users: Selects</w:t>
+        <w:t>Customers</w:t>
+      </w:r>
+      <w:r>
+        <w:rPr>
+          <w:lang w:val="en-US"/>
+        </w:rPr>
+        <w:t>: Selects</w:t>
       </w:r>
       <w:r>
         <w:rPr>
@@ -4792,7 +5593,19 @@
         <w:rPr>
           <w:lang w:val="en-US"/>
         </w:rPr>
-        <w:t xml:space="preserve">Provide the user with a simplistic rental process, including </w:t>
+        <w:t xml:space="preserve">Provide the </w:t>
+      </w:r>
+      <w:r>
+        <w:rPr>
+          <w:lang w:val="en-US"/>
+        </w:rPr>
+        <w:t>customer</w:t>
+      </w:r>
+      <w:r>
+        <w:rPr>
+          <w:lang w:val="en-US"/>
+        </w:rPr>
+        <w:t xml:space="preserve"> with a simplistic rental process, including </w:t>
       </w:r>
       <w:r>
         <w:rPr>
@@ -4820,29 +5633,56 @@
         <w:rPr>
           <w:lang w:val="en-US"/>
         </w:rPr>
-        <w:t>The vehicle is selected by the user. The user wishes to rent the selected vehicle.</w:t>
-      </w:r>
-    </w:p>
-    <w:p>
-      <w:pPr>
-        <w:spacing w:line="480" w:lineRule="auto"/>
-        <w:contextualSpacing w:val="0"/>
-        <w:rPr>
-          <w:lang w:val="en-US"/>
-        </w:rPr>
-      </w:pPr>
-      <w:r>
-        <w:rPr>
-          <w:b/>
-          <w:lang w:val="en-US"/>
-        </w:rPr>
-        <w:t xml:space="preserve">Postconditions: </w:t>
-      </w:r>
-      <w:r>
-        <w:rPr>
-          <w:lang w:val="en-US"/>
-        </w:rPr>
-        <w:t xml:space="preserve">The user has set a rental period and pickup location. </w:t>
+        <w:t xml:space="preserve">The vehicle is selected by the </w:t>
+      </w:r>
+      <w:r>
+        <w:rPr>
+          <w:lang w:val="en-US"/>
+        </w:rPr>
+        <w:t>customer</w:t>
+      </w:r>
+      <w:r>
+        <w:rPr>
+          <w:lang w:val="en-US"/>
+        </w:rPr>
+        <w:t xml:space="preserve">. The </w:t>
+      </w:r>
+      <w:r>
+        <w:rPr>
+          <w:lang w:val="en-US"/>
+        </w:rPr>
+        <w:t>customer</w:t>
+      </w:r>
+      <w:r>
+        <w:rPr>
+          <w:lang w:val="en-US"/>
+        </w:rPr>
+        <w:t xml:space="preserve"> wishes to rent the selected vehicle.</w:t>
+      </w:r>
+    </w:p>
+    <w:p>
+      <w:pPr>
+        <w:spacing w:line="480" w:lineRule="auto"/>
+        <w:contextualSpacing w:val="0"/>
+        <w:rPr>
+          <w:lang w:val="en-US"/>
+        </w:rPr>
+      </w:pPr>
+      <w:proofErr w:type="spellStart"/>
+      <w:r>
+        <w:rPr>
+          <w:b/>
+          <w:lang w:val="en-US"/>
+        </w:rPr>
+        <w:t>Postconditions</w:t>
+      </w:r>
+      <w:proofErr w:type="spellEnd"/>
+      <w:r>
+        <w:rPr>
+          <w:b/>
+          <w:lang w:val="en-US"/>
+        </w:rPr>
+        <w:t xml:space="preserve">: </w:t>
       </w:r>
       <w:r>
         <w:rPr>
@@ -4854,6 +5694,24 @@
         <w:rPr>
           <w:lang w:val="en-US"/>
         </w:rPr>
+        <w:t>customer</w:t>
+      </w:r>
+      <w:r>
+        <w:rPr>
+          <w:lang w:val="en-US"/>
+        </w:rPr>
+        <w:t xml:space="preserve"> has set a rental period and pickup location. </w:t>
+      </w:r>
+      <w:r>
+        <w:rPr>
+          <w:lang w:val="en-US"/>
+        </w:rPr>
+        <w:t xml:space="preserve">The </w:t>
+      </w:r>
+      <w:r>
+        <w:rPr>
+          <w:lang w:val="en-US"/>
+        </w:rPr>
         <w:t>vehicle</w:t>
       </w:r>
       <w:r>
@@ -4895,7 +5753,13 @@
         <w:rPr>
           <w:lang w:val="en-US"/>
         </w:rPr>
-        <w:t>User selects a vehicle they wish to rent.</w:t>
+        <w:t>Customer</w:t>
+      </w:r>
+      <w:r>
+        <w:rPr>
+          <w:lang w:val="en-US"/>
+        </w:rPr>
+        <w:t xml:space="preserve"> selects a vehicle they wish to rent.</w:t>
       </w:r>
     </w:p>
     <w:p>
@@ -4913,7 +5777,13 @@
         <w:rPr>
           <w:lang w:val="en-US"/>
         </w:rPr>
-        <w:t xml:space="preserve">User chooses the “rent” option provided with selected vehicle. </w:t>
+        <w:t>Customer</w:t>
+      </w:r>
+      <w:r>
+        <w:rPr>
+          <w:lang w:val="en-US"/>
+        </w:rPr>
+        <w:t xml:space="preserve"> chooses the “rent” option provided with selected vehicle. </w:t>
       </w:r>
     </w:p>
     <w:p>
@@ -4931,7 +5801,19 @@
         <w:rPr>
           <w:lang w:val="en-US"/>
         </w:rPr>
-        <w:t>System prompts the user for the amount of time they will rent the vehicle for and where to pick it up from.</w:t>
+        <w:t xml:space="preserve">System prompts the </w:t>
+      </w:r>
+      <w:r>
+        <w:rPr>
+          <w:lang w:val="en-US"/>
+        </w:rPr>
+        <w:t>customer</w:t>
+      </w:r>
+      <w:r>
+        <w:rPr>
+          <w:lang w:val="en-US"/>
+        </w:rPr>
+        <w:t xml:space="preserve"> for the amount of time they will rent the vehicle for and where to pick it up from.</w:t>
       </w:r>
     </w:p>
     <w:p>
@@ -4949,7 +5831,13 @@
         <w:rPr>
           <w:lang w:val="en-US"/>
         </w:rPr>
-        <w:t>User selects the amount of time they would like to rent for and pickup location.</w:t>
+        <w:t>Customer</w:t>
+      </w:r>
+      <w:r>
+        <w:rPr>
+          <w:lang w:val="en-US"/>
+        </w:rPr>
+        <w:t xml:space="preserve"> selects the amount of time they would like to rent for and pickup location.</w:t>
       </w:r>
     </w:p>
     <w:p>
@@ -4967,7 +5855,19 @@
         <w:rPr>
           <w:lang w:val="en-US"/>
         </w:rPr>
-        <w:t>System displays a success dialogue box and puts the selected vehicle in the rented section of the user.</w:t>
+        <w:t xml:space="preserve">System displays a success dialogue box and puts the selected vehicle in the rented section of the </w:t>
+      </w:r>
+      <w:r>
+        <w:rPr>
+          <w:lang w:val="en-US"/>
+        </w:rPr>
+        <w:t>customer</w:t>
+      </w:r>
+      <w:r>
+        <w:rPr>
+          <w:lang w:val="en-US"/>
+        </w:rPr>
+        <w:t>.</w:t>
       </w:r>
     </w:p>
     <w:p>
@@ -5050,7 +5950,15 @@
           <w:u w:color="000000"/>
           <w:lang w:val="en-US"/>
         </w:rPr>
-        <w:t>User logs in.</w:t>
+        <w:t>Customer</w:t>
+      </w:r>
+      <w:r>
+        <w:rPr>
+          <w:rFonts w:ascii="Arial" w:hAnsi="Arial" w:cs="Arial"/>
+          <w:u w:color="000000"/>
+          <w:lang w:val="en-US"/>
+        </w:rPr>
+        <w:t xml:space="preserve"> logs in.</w:t>
       </w:r>
     </w:p>
     <w:p>
@@ -5094,7 +6002,19 @@
         <w:rPr>
           <w:lang w:val="en-US"/>
         </w:rPr>
-        <w:t>a. User wants to cancel a rental request.</w:t>
+        <w:t xml:space="preserve">a. </w:t>
+      </w:r>
+      <w:r>
+        <w:rPr>
+          <w:lang w:val="en-US"/>
+        </w:rPr>
+        <w:t>Customer</w:t>
+      </w:r>
+      <w:r>
+        <w:rPr>
+          <w:lang w:val="en-US"/>
+        </w:rPr>
+        <w:t xml:space="preserve"> wants to cancel a rental request.</w:t>
       </w:r>
     </w:p>
     <w:p>
@@ -5115,7 +6035,13 @@
           <w:lang w:val="en-US"/>
         </w:rPr>
         <w:lastRenderedPageBreak/>
-        <w:t>User proceeds to view rented vehicle on their profile.</w:t>
+        <w:t>Customer</w:t>
+      </w:r>
+      <w:r>
+        <w:rPr>
+          <w:lang w:val="en-US"/>
+        </w:rPr>
+        <w:t xml:space="preserve"> proceeds to view rented vehicle on their profile.</w:t>
       </w:r>
     </w:p>
     <w:p>
@@ -5155,7 +6081,13 @@
         <w:rPr>
           <w:lang w:val="en-US"/>
         </w:rPr>
-        <w:t>User selects return vehicle.</w:t>
+        <w:t>Customer</w:t>
+      </w:r>
+      <w:r>
+        <w:rPr>
+          <w:lang w:val="en-US"/>
+        </w:rPr>
+        <w:t xml:space="preserve"> selects return vehicle.</w:t>
       </w:r>
     </w:p>
     <w:p>
@@ -5175,7 +6107,19 @@
         <w:rPr>
           <w:lang w:val="en-US"/>
         </w:rPr>
-        <w:t>System initiates the user’s return request.</w:t>
+        <w:t xml:space="preserve">System initiates the </w:t>
+      </w:r>
+      <w:r>
+        <w:rPr>
+          <w:lang w:val="en-US"/>
+        </w:rPr>
+        <w:t>customer</w:t>
+      </w:r>
+      <w:r>
+        <w:rPr>
+          <w:lang w:val="en-US"/>
+        </w:rPr>
+        <w:t>’s return request.</w:t>
       </w:r>
       <w:r>
         <w:rPr>
@@ -5262,7 +6206,13 @@
         <w:t>Level:</w:t>
       </w:r>
       <w:r>
-        <w:t xml:space="preserve"> User Goal</w:t>
+        <w:t xml:space="preserve"> </w:t>
+      </w:r>
+      <w:r>
+        <w:t>Customer</w:t>
+      </w:r>
+      <w:r>
+        <w:t xml:space="preserve"> Goal</w:t>
       </w:r>
     </w:p>
     <w:p>
@@ -5376,18 +6326,38 @@
         <w:t>: Employee is identified and authenticated.</w:t>
       </w:r>
       <w:r>
-        <w:t xml:space="preserve"> User has paid for a service.</w:t>
-      </w:r>
-    </w:p>
-    <w:p>
-      <w:pPr>
-        <w:spacing w:line="480" w:lineRule="auto"/>
-      </w:pPr>
-      <w:r>
-        <w:rPr>
-          <w:b/>
-        </w:rPr>
-        <w:t>Success Guarantee (or Postconditions)</w:t>
+        <w:t xml:space="preserve"> </w:t>
+      </w:r>
+      <w:r>
+        <w:t>Customer</w:t>
+      </w:r>
+      <w:r>
+        <w:t xml:space="preserve"> has paid for a service.</w:t>
+      </w:r>
+    </w:p>
+    <w:p>
+      <w:pPr>
+        <w:spacing w:line="480" w:lineRule="auto"/>
+      </w:pPr>
+      <w:r>
+        <w:rPr>
+          <w:b/>
+        </w:rPr>
+        <w:t xml:space="preserve">Success Guarantee (or </w:t>
+      </w:r>
+      <w:proofErr w:type="spellStart"/>
+      <w:r>
+        <w:rPr>
+          <w:b/>
+        </w:rPr>
+        <w:t>Postconditions</w:t>
+      </w:r>
+      <w:proofErr w:type="spellEnd"/>
+      <w:r>
+        <w:rPr>
+          <w:b/>
+        </w:rPr>
+        <w:t>)</w:t>
       </w:r>
       <w:r>
         <w:t xml:space="preserve">: Sale is saved, tax is correctly calculated, inventory is adjusted, </w:t>
@@ -5477,7 +6447,13 @@
         <w:t>requests</w:t>
       </w:r>
       <w:r>
-        <w:t xml:space="preserve"> user for </w:t>
+        <w:t xml:space="preserve"> </w:t>
+      </w:r>
+      <w:r>
+        <w:t>customer</w:t>
+      </w:r>
+      <w:r>
+        <w:t xml:space="preserve"> for </w:t>
       </w:r>
       <w:r>
         <w:t xml:space="preserve">a </w:t>
@@ -5496,7 +6472,10 @@
         <w:spacing w:line="480" w:lineRule="auto"/>
       </w:pPr>
       <w:r>
-        <w:t>User pays using their preferred method of payment.</w:t>
+        <w:t>Customer</w:t>
+      </w:r>
+      <w:r>
+        <w:t xml:space="preserve"> pays using their preferred method of payment.</w:t>
       </w:r>
     </w:p>
     <w:p>
@@ -5534,10 +6513,10 @@
         <w:spacing w:line="480" w:lineRule="auto"/>
       </w:pPr>
       <w:r>
-        <w:t>U</w:t>
-      </w:r>
-      <w:r>
-        <w:t>ser rece</w:t>
+        <w:t>Customer</w:t>
+      </w:r>
+      <w:r>
+        <w:t xml:space="preserve"> rece</w:t>
       </w:r>
       <w:r>
         <w:t>ives a receipt from the System.</w:t>
@@ -5619,7 +6598,15 @@
           <w:u w:color="000000"/>
           <w:lang w:val="en-US"/>
         </w:rPr>
-        <w:t>User logs in.</w:t>
+        <w:t>Customer</w:t>
+      </w:r>
+      <w:r>
+        <w:rPr>
+          <w:rFonts w:ascii="Arial" w:hAnsi="Arial" w:cs="Arial"/>
+          <w:u w:color="000000"/>
+          <w:lang w:val="en-US"/>
+        </w:rPr>
+        <w:t xml:space="preserve"> logs in.</w:t>
       </w:r>
     </w:p>
     <w:p>
@@ -6003,10 +6990,27 @@
       </w:r>
       <w:r>
         <w:rPr>
-          <w:color w:val="000000"/>
-          <w:lang w:val="en-US"/>
-        </w:rPr>
-        <w:t>Damages are logged during inspection of vehicle.</w:t>
+          <w:bCs/>
+          <w:color w:val="000000"/>
+          <w:lang w:val="en-US"/>
+        </w:rPr>
+        <w:t xml:space="preserve">Vehicle is </w:t>
+      </w:r>
+      <w:r>
+        <w:rPr>
+          <w:bCs/>
+          <w:color w:val="000000"/>
+          <w:lang w:val="en-US"/>
+        </w:rPr>
+        <w:t>returned,</w:t>
+      </w:r>
+      <w:r>
+        <w:rPr>
+          <w:bCs/>
+          <w:color w:val="000000"/>
+          <w:lang w:val="en-US"/>
+        </w:rPr>
+        <w:t xml:space="preserve"> and the system reflects that.</w:t>
       </w:r>
     </w:p>
     <w:p>
@@ -6028,7 +7032,27 @@
           <w:color w:val="000000"/>
           <w:lang w:val="en-US"/>
         </w:rPr>
-        <w:t xml:space="preserve">Success Guarantee (or Postconditions): </w:t>
+        <w:t xml:space="preserve">Success Guarantee (or </w:t>
+      </w:r>
+      <w:proofErr w:type="spellStart"/>
+      <w:r>
+        <w:rPr>
+          <w:b/>
+          <w:bCs/>
+          <w:color w:val="000000"/>
+          <w:lang w:val="en-US"/>
+        </w:rPr>
+        <w:t>Postconditions</w:t>
+      </w:r>
+      <w:proofErr w:type="spellEnd"/>
+      <w:r>
+        <w:rPr>
+          <w:b/>
+          <w:bCs/>
+          <w:color w:val="000000"/>
+          <w:lang w:val="en-US"/>
+        </w:rPr>
+        <w:t xml:space="preserve">): </w:t>
       </w:r>
       <w:r>
         <w:rPr>
@@ -6102,21 +7126,14 @@
           <w:color w:val="000000"/>
           <w:lang w:val="en-US"/>
         </w:rPr>
-        <w:t>System logs d</w:t>
-      </w:r>
-      <w:r>
-        <w:rPr>
-          <w:color w:val="000000"/>
-          <w:lang w:val="en-US"/>
-        </w:rPr>
-        <w:t xml:space="preserve">amages </w:t>
-      </w:r>
-      <w:r>
-        <w:rPr>
-          <w:color w:val="000000"/>
-          <w:lang w:val="en-US"/>
-        </w:rPr>
-        <w:t>from vehicle inspection.</w:t>
+        <w:t xml:space="preserve">Company reports damages </w:t>
+      </w:r>
+      <w:r>
+        <w:rPr>
+          <w:color w:val="000000"/>
+          <w:lang w:val="en-US"/>
+        </w:rPr>
+        <w:t>during inspection of vehicle.</w:t>
       </w:r>
     </w:p>
     <w:p>
@@ -6145,14 +7162,21 @@
           <w:color w:val="000000"/>
           <w:lang w:val="en-US"/>
         </w:rPr>
-        <w:t>Sys</w:t>
-      </w:r>
-      <w:r>
-        <w:rPr>
-          <w:color w:val="000000"/>
-          <w:lang w:val="en-US"/>
-        </w:rPr>
-        <w:t>tem logs costs of damages, upon vehicle being fixed.</w:t>
+        <w:t>System logs d</w:t>
+      </w:r>
+      <w:r>
+        <w:rPr>
+          <w:color w:val="000000"/>
+          <w:lang w:val="en-US"/>
+        </w:rPr>
+        <w:t xml:space="preserve">amages </w:t>
+      </w:r>
+      <w:r>
+        <w:rPr>
+          <w:color w:val="000000"/>
+          <w:lang w:val="en-US"/>
+        </w:rPr>
+        <w:t>from vehicle inspection.</w:t>
       </w:r>
     </w:p>
     <w:p>
@@ -6181,42 +7205,14 @@
           <w:color w:val="000000"/>
           <w:lang w:val="en-US"/>
         </w:rPr>
-        <w:t xml:space="preserve">System </w:t>
-      </w:r>
-      <w:r>
-        <w:rPr>
-          <w:color w:val="000000"/>
-          <w:lang w:val="en-US"/>
-        </w:rPr>
-        <w:t xml:space="preserve">bills the customer’s insurance or the customer for the cost to fix </w:t>
-      </w:r>
-      <w:r>
-        <w:rPr>
-          <w:color w:val="000000"/>
-          <w:lang w:val="en-US"/>
-        </w:rPr>
-        <w:t>any</w:t>
-      </w:r>
-      <w:r>
-        <w:rPr>
-          <w:color w:val="000000"/>
-          <w:lang w:val="en-US"/>
-        </w:rPr>
-        <w:t xml:space="preserve"> damage</w:t>
-      </w:r>
-      <w:r>
-        <w:rPr>
-          <w:color w:val="000000"/>
-          <w:lang w:val="en-US"/>
-        </w:rPr>
-        <w:t>s</w:t>
-      </w:r>
-      <w:r>
-        <w:rPr>
-          <w:color w:val="000000"/>
-          <w:lang w:val="en-US"/>
-        </w:rPr>
-        <w:t>.</w:t>
+        <w:t>Sys</w:t>
+      </w:r>
+      <w:r>
+        <w:rPr>
+          <w:color w:val="000000"/>
+          <w:lang w:val="en-US"/>
+        </w:rPr>
+        <w:t>tem logs costs of damages, upon vehicle being fixed.</w:t>
       </w:r>
     </w:p>
     <w:p>
@@ -6245,24 +7241,88 @@
           <w:color w:val="000000"/>
           <w:lang w:val="en-US"/>
         </w:rPr>
-        <w:t>I</w:t>
-      </w:r>
-      <w:r>
-        <w:rPr>
-          <w:color w:val="000000"/>
-          <w:lang w:val="en-US"/>
-        </w:rPr>
-        <w:t>nsurance company or the customer pays for the damage in full.</w:t>
-      </w:r>
-    </w:p>
-    <w:p>
-      <w:pPr>
+        <w:t xml:space="preserve">System </w:t>
+      </w:r>
+      <w:r>
+        <w:rPr>
+          <w:color w:val="000000"/>
+          <w:lang w:val="en-US"/>
+        </w:rPr>
+        <w:t xml:space="preserve">bills the customer’s insurance or the customer for the cost to fix </w:t>
+      </w:r>
+      <w:r>
+        <w:rPr>
+          <w:color w:val="000000"/>
+          <w:lang w:val="en-US"/>
+        </w:rPr>
+        <w:t>any</w:t>
+      </w:r>
+      <w:r>
+        <w:rPr>
+          <w:color w:val="000000"/>
+          <w:lang w:val="en-US"/>
+        </w:rPr>
+        <w:t xml:space="preserve"> damage</w:t>
+      </w:r>
+      <w:r>
+        <w:rPr>
+          <w:color w:val="000000"/>
+          <w:lang w:val="en-US"/>
+        </w:rPr>
+        <w:t>s</w:t>
+      </w:r>
+      <w:r>
+        <w:rPr>
+          <w:color w:val="000000"/>
+          <w:lang w:val="en-US"/>
+        </w:rPr>
+        <w:t>.</w:t>
+      </w:r>
+    </w:p>
+    <w:p>
+      <w:pPr>
+        <w:pStyle w:val="ListParagraph"/>
+        <w:numPr>
+          <w:ilvl w:val="0"/>
+          <w:numId w:val="71"/>
+        </w:numPr>
+        <w:tabs>
+          <w:tab w:val="left" w:pos="20"/>
+          <w:tab w:val="left" w:pos="392"/>
+        </w:tabs>
         <w:autoSpaceDE w:val="0"/>
         <w:autoSpaceDN w:val="0"/>
         <w:adjustRightInd w:val="0"/>
         <w:spacing w:line="480" w:lineRule="auto"/>
         <w:contextualSpacing w:val="0"/>
         <w:rPr>
+          <w:color w:val="000000"/>
+          <w:lang w:val="en-US"/>
+        </w:rPr>
+      </w:pPr>
+      <w:r>
+        <w:rPr>
+          <w:color w:val="000000"/>
+          <w:lang w:val="en-US"/>
+        </w:rPr>
+        <w:t>I</w:t>
+      </w:r>
+      <w:r>
+        <w:rPr>
+          <w:color w:val="000000"/>
+          <w:lang w:val="en-US"/>
+        </w:rPr>
+        <w:t>nsurance company or the customer pays for the damage in full.</w:t>
+      </w:r>
+    </w:p>
+    <w:p>
+      <w:pPr>
+        <w:autoSpaceDE w:val="0"/>
+        <w:autoSpaceDN w:val="0"/>
+        <w:adjustRightInd w:val="0"/>
+        <w:spacing w:line="480" w:lineRule="auto"/>
+        <w:contextualSpacing w:val="0"/>
+        <w:rPr>
           <w:b/>
           <w:bCs/>
           <w:color w:val="000000"/>
@@ -6341,7 +7401,15 @@
           <w:u w:color="000000"/>
           <w:lang w:val="en-US"/>
         </w:rPr>
-        <w:t>User logs in.</w:t>
+        <w:t>Customer</w:t>
+      </w:r>
+      <w:r>
+        <w:rPr>
+          <w:rFonts w:ascii="Arial" w:hAnsi="Arial" w:cs="Arial"/>
+          <w:u w:color="000000"/>
+          <w:lang w:val="en-US"/>
+        </w:rPr>
+        <w:t xml:space="preserve"> logs in.</w:t>
       </w:r>
     </w:p>
     <w:p>
@@ -6466,6 +7534,7 @@
           <w:rFonts w:ascii="Arial" w:hAnsi="Arial" w:cs="Arial"/>
           <w:lang w:val="en-US"/>
         </w:rPr>
+        <w:lastRenderedPageBreak/>
         <w:t>Insurance company accepts claim and pays for repairs.</w:t>
       </w:r>
     </w:p>
@@ -6489,7 +7558,6 @@
           <w:rFonts w:ascii="Arial" w:hAnsi="Arial" w:cs="Arial"/>
           <w:lang w:val="en-US"/>
         </w:rPr>
-        <w:lastRenderedPageBreak/>
         <w:t>Insurance again denies claim and customer is liable</w:t>
       </w:r>
       <w:r>
@@ -7107,20 +8175,27 @@
           <w:rFonts w:eastAsia="Times New Roman"/>
           <w:color w:val="000000"/>
         </w:rPr>
-        <w:t>User Database</w:t>
-      </w:r>
-    </w:p>
-    <w:p>
-      <w:pPr>
-        <w:spacing w:line="480" w:lineRule="auto"/>
+        <w:t>Customer</w:t>
+      </w:r>
+      <w:r>
         <w:rPr>
           <w:rFonts w:eastAsia="Times New Roman"/>
           <w:color w:val="000000"/>
         </w:rPr>
-      </w:pPr>
-      <w:r>
+        <w:t xml:space="preserve"> Database</w:t>
+      </w:r>
+    </w:p>
+    <w:p>
+      <w:pPr>
+        <w:spacing w:line="480" w:lineRule="auto"/>
         <w:rPr>
           <w:rFonts w:eastAsia="Times New Roman"/>
+          <w:color w:val="000000"/>
+        </w:rPr>
+      </w:pPr>
+      <w:r>
+        <w:rPr>
+          <w:rFonts w:eastAsia="Times New Roman"/>
           <w:b/>
           <w:bCs/>
           <w:color w:val="000000"/>
@@ -7132,20 +8207,27 @@
           <w:rFonts w:eastAsia="Times New Roman"/>
           <w:color w:val="000000"/>
         </w:rPr>
-        <w:t>User Goal</w:t>
-      </w:r>
-    </w:p>
-    <w:p>
-      <w:pPr>
-        <w:spacing w:line="480" w:lineRule="auto"/>
+        <w:t>Customer</w:t>
+      </w:r>
+      <w:r>
         <w:rPr>
           <w:rFonts w:eastAsia="Times New Roman"/>
           <w:color w:val="000000"/>
         </w:rPr>
-      </w:pPr>
-      <w:r>
+        <w:t xml:space="preserve"> Goal</w:t>
+      </w:r>
+    </w:p>
+    <w:p>
+      <w:pPr>
+        <w:spacing w:line="480" w:lineRule="auto"/>
         <w:rPr>
           <w:rFonts w:eastAsia="Times New Roman"/>
+          <w:color w:val="000000"/>
+        </w:rPr>
+      </w:pPr>
+      <w:r>
+        <w:rPr>
+          <w:rFonts w:eastAsia="Times New Roman"/>
           <w:b/>
           <w:bCs/>
           <w:color w:val="000000"/>
@@ -7157,20 +8239,27 @@
           <w:rFonts w:eastAsia="Times New Roman"/>
           <w:color w:val="000000"/>
         </w:rPr>
-        <w:t>All Users</w:t>
-      </w:r>
-    </w:p>
-    <w:p>
-      <w:pPr>
-        <w:spacing w:line="480" w:lineRule="auto"/>
+        <w:t xml:space="preserve">All </w:t>
+      </w:r>
+      <w:r>
         <w:rPr>
           <w:rFonts w:eastAsia="Times New Roman"/>
           <w:color w:val="000000"/>
         </w:rPr>
-      </w:pPr>
-      <w:r>
+        <w:t>Customers</w:t>
+      </w:r>
+    </w:p>
+    <w:p>
+      <w:pPr>
+        <w:spacing w:line="480" w:lineRule="auto"/>
         <w:rPr>
           <w:rFonts w:eastAsia="Times New Roman"/>
+          <w:color w:val="000000"/>
+        </w:rPr>
+      </w:pPr>
+      <w:r>
+        <w:rPr>
+          <w:rFonts w:eastAsia="Times New Roman"/>
           <w:b/>
           <w:bCs/>
           <w:color w:val="000000"/>
@@ -7197,7 +8286,14 @@
           <w:rFonts w:eastAsia="Times New Roman"/>
           <w:color w:val="000000"/>
         </w:rPr>
-        <w:t>Users: Wants to have the option of purchasing a temporary insurance plan through the rental company.</w:t>
+        <w:t>Customers</w:t>
+      </w:r>
+      <w:r>
+        <w:rPr>
+          <w:rFonts w:eastAsia="Times New Roman"/>
+          <w:color w:val="000000"/>
+        </w:rPr>
+        <w:t>: Wants to have the option of purchasing a temporary insurance plan through the rental company.</w:t>
       </w:r>
     </w:p>
     <w:p>
@@ -7244,45 +8340,79 @@
           <w:rFonts w:eastAsia="Times New Roman"/>
           <w:color w:val="000000"/>
         </w:rPr>
-        <w:t>User has an account within the database.</w:t>
-      </w:r>
-    </w:p>
-    <w:p>
-      <w:pPr>
-        <w:spacing w:line="480" w:lineRule="auto"/>
+        <w:t>Customer</w:t>
+      </w:r>
+      <w:r>
         <w:rPr>
           <w:rFonts w:eastAsia="Times New Roman"/>
           <w:color w:val="000000"/>
         </w:rPr>
-      </w:pPr>
-      <w:r>
+        <w:t xml:space="preserve"> has an account within the database.</w:t>
+      </w:r>
+    </w:p>
+    <w:p>
+      <w:pPr>
+        <w:spacing w:line="480" w:lineRule="auto"/>
         <w:rPr>
           <w:rFonts w:eastAsia="Times New Roman"/>
+          <w:color w:val="000000"/>
+        </w:rPr>
+      </w:pPr>
+      <w:r>
+        <w:rPr>
+          <w:rFonts w:eastAsia="Times New Roman"/>
           <w:b/>
           <w:bCs/>
           <w:color w:val="000000"/>
         </w:rPr>
-        <w:t>Success Guarantee (or Postconditions): </w:t>
-      </w:r>
+        <w:t xml:space="preserve">Success Guarantee (or </w:t>
+      </w:r>
+      <w:proofErr w:type="spellStart"/>
       <w:r>
         <w:rPr>
           <w:rFonts w:eastAsia="Times New Roman"/>
-          <w:color w:val="000000"/>
-        </w:rPr>
-        <w:t>User is granted a company insurance policy.</w:t>
-      </w:r>
-    </w:p>
-    <w:p>
-      <w:pPr>
-        <w:spacing w:line="480" w:lineRule="auto"/>
+          <w:b/>
+          <w:bCs/>
+          <w:color w:val="000000"/>
+        </w:rPr>
+        <w:t>Postconditions</w:t>
+      </w:r>
+      <w:proofErr w:type="spellEnd"/>
+      <w:r>
         <w:rPr>
           <w:rFonts w:eastAsia="Times New Roman"/>
-          <w:color w:val="000000"/>
-        </w:rPr>
-      </w:pPr>
+          <w:b/>
+          <w:bCs/>
+          <w:color w:val="000000"/>
+        </w:rPr>
+        <w:t>): </w:t>
+      </w:r>
       <w:r>
         <w:rPr>
           <w:rFonts w:eastAsia="Times New Roman"/>
+          <w:color w:val="000000"/>
+        </w:rPr>
+        <w:t>Customer</w:t>
+      </w:r>
+      <w:r>
+        <w:rPr>
+          <w:rFonts w:eastAsia="Times New Roman"/>
+          <w:color w:val="000000"/>
+        </w:rPr>
+        <w:t xml:space="preserve"> is granted a company insurance policy.</w:t>
+      </w:r>
+    </w:p>
+    <w:p>
+      <w:pPr>
+        <w:spacing w:line="480" w:lineRule="auto"/>
+        <w:rPr>
+          <w:rFonts w:eastAsia="Times New Roman"/>
+          <w:color w:val="000000"/>
+        </w:rPr>
+      </w:pPr>
+      <w:r>
+        <w:rPr>
+          <w:rFonts w:eastAsia="Times New Roman"/>
           <w:b/>
           <w:bCs/>
           <w:color w:val="000000"/>
@@ -7308,13 +8438,20 @@
           <w:rFonts w:eastAsia="Times New Roman"/>
           <w:color w:val="000000"/>
         </w:rPr>
-        <w:t>User reaches the ‘Purchase Policy Through C.A.R.’ part of the application</w:t>
+        <w:t>Customer</w:t>
       </w:r>
       <w:r>
         <w:rPr>
           <w:rFonts w:eastAsia="Times New Roman"/>
           <w:color w:val="000000"/>
         </w:rPr>
+        <w:t xml:space="preserve"> reaches the ‘Purchase Policy Through C.A.R.’ part of the application</w:t>
+      </w:r>
+      <w:r>
+        <w:rPr>
+          <w:rFonts w:eastAsia="Times New Roman"/>
+          <w:color w:val="000000"/>
+        </w:rPr>
         <w:t>.</w:t>
       </w:r>
     </w:p>
@@ -7336,13 +8473,20 @@
           <w:rFonts w:eastAsia="Times New Roman"/>
           <w:color w:val="000000"/>
         </w:rPr>
-        <w:t>User selects ‘Yes’</w:t>
+        <w:t>Customer</w:t>
       </w:r>
       <w:r>
         <w:rPr>
           <w:rFonts w:eastAsia="Times New Roman"/>
           <w:color w:val="000000"/>
         </w:rPr>
+        <w:t xml:space="preserve"> selects ‘Yes’</w:t>
+      </w:r>
+      <w:r>
+        <w:rPr>
+          <w:rFonts w:eastAsia="Times New Roman"/>
+          <w:color w:val="000000"/>
+        </w:rPr>
         <w:t>.</w:t>
       </w:r>
     </w:p>
@@ -7392,13 +8536,20 @@
           <w:rFonts w:eastAsia="Times New Roman"/>
           <w:color w:val="000000"/>
         </w:rPr>
-        <w:t>User is granted an insurance policy</w:t>
+        <w:t>Customer</w:t>
       </w:r>
       <w:r>
         <w:rPr>
           <w:rFonts w:eastAsia="Times New Roman"/>
           <w:color w:val="000000"/>
         </w:rPr>
+        <w:t xml:space="preserve"> is granted an insurance policy</w:t>
+      </w:r>
+      <w:r>
+        <w:rPr>
+          <w:rFonts w:eastAsia="Times New Roman"/>
+          <w:color w:val="000000"/>
+        </w:rPr>
         <w:t>.</w:t>
       </w:r>
     </w:p>
@@ -7484,7 +8635,15 @@
           <w:u w:color="000000"/>
           <w:lang w:val="en-US"/>
         </w:rPr>
-        <w:t>User logs in.</w:t>
+        <w:t>Customer</w:t>
+      </w:r>
+      <w:r>
+        <w:rPr>
+          <w:rFonts w:ascii="Arial" w:hAnsi="Arial" w:cs="Arial"/>
+          <w:u w:color="000000"/>
+          <w:lang w:val="en-US"/>
+        </w:rPr>
+        <w:t xml:space="preserve"> logs in.</w:t>
       </w:r>
     </w:p>
     <w:p>
@@ -7523,23 +8682,51 @@
           <w:rFonts w:eastAsia="Times New Roman"/>
           <w:color w:val="000000"/>
         </w:rPr>
-        <w:t>1a. User can purchase a policy later even if they declined it initially.</w:t>
-      </w:r>
-    </w:p>
-    <w:p>
-      <w:pPr>
-        <w:spacing w:line="480" w:lineRule="auto"/>
+        <w:t xml:space="preserve">1a. </w:t>
+      </w:r>
+      <w:r>
         <w:rPr>
           <w:rFonts w:eastAsia="Times New Roman"/>
           <w:color w:val="000000"/>
         </w:rPr>
-      </w:pPr>
+        <w:t>Customer</w:t>
+      </w:r>
       <w:r>
         <w:rPr>
           <w:rFonts w:eastAsia="Times New Roman"/>
           <w:color w:val="000000"/>
         </w:rPr>
-        <w:t>2a. User selects ‘No’</w:t>
+        <w:t xml:space="preserve"> can purchase a policy later even if they declined it initially.</w:t>
+      </w:r>
+    </w:p>
+    <w:p>
+      <w:pPr>
+        <w:spacing w:line="480" w:lineRule="auto"/>
+        <w:rPr>
+          <w:rFonts w:eastAsia="Times New Roman"/>
+          <w:color w:val="000000"/>
+        </w:rPr>
+      </w:pPr>
+      <w:r>
+        <w:rPr>
+          <w:rFonts w:eastAsia="Times New Roman"/>
+          <w:color w:val="000000"/>
+        </w:rPr>
+        <w:t xml:space="preserve">2a. </w:t>
+      </w:r>
+      <w:r>
+        <w:rPr>
+          <w:rFonts w:eastAsia="Times New Roman"/>
+          <w:color w:val="000000"/>
+        </w:rPr>
+        <w:t>Customer</w:t>
+      </w:r>
+      <w:r>
+        <w:rPr>
+          <w:rFonts w:eastAsia="Times New Roman"/>
+          <w:color w:val="000000"/>
+        </w:rPr>
+        <w:t xml:space="preserve"> selects ‘No’</w:t>
       </w:r>
     </w:p>
     <w:p>
@@ -7556,7 +8743,21 @@
           <w:rFonts w:eastAsia="Times New Roman"/>
           <w:color w:val="000000"/>
         </w:rPr>
-        <w:t>2a1. User will not be permitted to rent/buy a vehicle</w:t>
+        <w:t xml:space="preserve">2a1. </w:t>
+      </w:r>
+      <w:r>
+        <w:rPr>
+          <w:rFonts w:eastAsia="Times New Roman"/>
+          <w:color w:val="000000"/>
+        </w:rPr>
+        <w:t>Customer</w:t>
+      </w:r>
+      <w:r>
+        <w:rPr>
+          <w:rFonts w:eastAsia="Times New Roman"/>
+          <w:color w:val="000000"/>
+        </w:rPr>
+        <w:t xml:space="preserve"> will not be permitted to rent/buy a vehicle</w:t>
       </w:r>
     </w:p>
     <w:p>
@@ -7647,22 +8848,29 @@
           <w:rFonts w:eastAsia="Times New Roman"/>
           <w:color w:val="000000"/>
         </w:rPr>
-        <w:t>User Database</w:t>
-      </w:r>
-    </w:p>
-    <w:p>
-      <w:pPr>
-        <w:spacing w:line="480" w:lineRule="auto"/>
+        <w:t>Customer</w:t>
+      </w:r>
+      <w:r>
         <w:rPr>
           <w:rFonts w:eastAsia="Times New Roman"/>
           <w:color w:val="000000"/>
         </w:rPr>
-      </w:pPr>
-      <w:r>
+        <w:t xml:space="preserve"> Database</w:t>
+      </w:r>
+    </w:p>
+    <w:p>
+      <w:pPr>
+        <w:spacing w:line="480" w:lineRule="auto"/>
         <w:rPr>
           <w:rFonts w:eastAsia="Times New Roman"/>
           <w:color w:val="000000"/>
         </w:rPr>
+      </w:pPr>
+      <w:r>
+        <w:rPr>
+          <w:rFonts w:eastAsia="Times New Roman"/>
+          <w:color w:val="000000"/>
+        </w:rPr>
         <w:t> </w:t>
       </w:r>
       <w:r>
@@ -7679,20 +8887,27 @@
           <w:rFonts w:eastAsia="Times New Roman"/>
           <w:color w:val="000000"/>
         </w:rPr>
-        <w:t>User Goal</w:t>
-      </w:r>
-    </w:p>
-    <w:p>
-      <w:pPr>
-        <w:spacing w:line="480" w:lineRule="auto"/>
+        <w:t>Customer</w:t>
+      </w:r>
+      <w:r>
         <w:rPr>
           <w:rFonts w:eastAsia="Times New Roman"/>
           <w:color w:val="000000"/>
         </w:rPr>
-      </w:pPr>
-      <w:r>
+        <w:t xml:space="preserve"> Goal</w:t>
+      </w:r>
+    </w:p>
+    <w:p>
+      <w:pPr>
+        <w:spacing w:line="480" w:lineRule="auto"/>
         <w:rPr>
           <w:rFonts w:eastAsia="Times New Roman"/>
+          <w:color w:val="000000"/>
+        </w:rPr>
+      </w:pPr>
+      <w:r>
+        <w:rPr>
+          <w:rFonts w:eastAsia="Times New Roman"/>
           <w:b/>
           <w:bCs/>
           <w:color w:val="000000"/>
@@ -7704,20 +8919,27 @@
           <w:rFonts w:eastAsia="Times New Roman"/>
           <w:color w:val="000000"/>
         </w:rPr>
-        <w:t>All Users</w:t>
-      </w:r>
-    </w:p>
-    <w:p>
-      <w:pPr>
-        <w:spacing w:line="480" w:lineRule="auto"/>
+        <w:t xml:space="preserve">All </w:t>
+      </w:r>
+      <w:r>
         <w:rPr>
           <w:rFonts w:eastAsia="Times New Roman"/>
           <w:color w:val="000000"/>
         </w:rPr>
-      </w:pPr>
-      <w:r>
+        <w:t>Customers</w:t>
+      </w:r>
+    </w:p>
+    <w:p>
+      <w:pPr>
+        <w:spacing w:line="480" w:lineRule="auto"/>
         <w:rPr>
           <w:rFonts w:eastAsia="Times New Roman"/>
+          <w:color w:val="000000"/>
+        </w:rPr>
+      </w:pPr>
+      <w:r>
+        <w:rPr>
+          <w:rFonts w:eastAsia="Times New Roman"/>
           <w:b/>
           <w:bCs/>
           <w:color w:val="000000"/>
@@ -7744,13 +8966,20 @@
           <w:rFonts w:eastAsia="Times New Roman"/>
           <w:color w:val="000000"/>
         </w:rPr>
-        <w:t>Users: Wants to have the option of using their own auto insurance policy</w:t>
+        <w:t>Customers</w:t>
       </w:r>
       <w:r>
         <w:rPr>
           <w:rFonts w:eastAsia="Times New Roman"/>
           <w:color w:val="000000"/>
         </w:rPr>
+        <w:t>: Wants to have the option of using their own auto insurance policy</w:t>
+      </w:r>
+      <w:r>
+        <w:rPr>
+          <w:rFonts w:eastAsia="Times New Roman"/>
+          <w:color w:val="000000"/>
+        </w:rPr>
         <w:t>.</w:t>
       </w:r>
     </w:p>
@@ -7805,13 +9034,20 @@
           <w:rFonts w:eastAsia="Times New Roman"/>
           <w:color w:val="000000"/>
         </w:rPr>
-        <w:t>User has an account within the database</w:t>
+        <w:t>Customer</w:t>
       </w:r>
       <w:r>
         <w:rPr>
           <w:rFonts w:eastAsia="Times New Roman"/>
           <w:color w:val="000000"/>
         </w:rPr>
+        <w:t xml:space="preserve"> has an account within the database</w:t>
+      </w:r>
+      <w:r>
+        <w:rPr>
+          <w:rFonts w:eastAsia="Times New Roman"/>
+          <w:color w:val="000000"/>
+        </w:rPr>
         <w:t>.</w:t>
       </w:r>
     </w:p>
@@ -7830,18 +9066,45 @@
           <w:bCs/>
           <w:color w:val="000000"/>
         </w:rPr>
-        <w:t>Success Guarantee (or Postconditions): </w:t>
-      </w:r>
+        <w:t xml:space="preserve">Success Guarantee (or </w:t>
+      </w:r>
+      <w:proofErr w:type="spellStart"/>
       <w:r>
         <w:rPr>
           <w:rFonts w:eastAsia="Times New Roman"/>
-          <w:color w:val="000000"/>
-        </w:rPr>
-        <w:t>User is listed in the database as using their personal policy</w:t>
-      </w:r>
+          <w:b/>
+          <w:bCs/>
+          <w:color w:val="000000"/>
+        </w:rPr>
+        <w:t>Postconditions</w:t>
+      </w:r>
+      <w:proofErr w:type="spellEnd"/>
       <w:r>
         <w:rPr>
           <w:rFonts w:eastAsia="Times New Roman"/>
+          <w:b/>
+          <w:bCs/>
+          <w:color w:val="000000"/>
+        </w:rPr>
+        <w:t>): </w:t>
+      </w:r>
+      <w:r>
+        <w:rPr>
+          <w:rFonts w:eastAsia="Times New Roman"/>
+          <w:color w:val="000000"/>
+        </w:rPr>
+        <w:t>Customer</w:t>
+      </w:r>
+      <w:r>
+        <w:rPr>
+          <w:rFonts w:eastAsia="Times New Roman"/>
+          <w:color w:val="000000"/>
+        </w:rPr>
+        <w:t xml:space="preserve"> is listed in the database as using their personal policy</w:t>
+      </w:r>
+      <w:r>
+        <w:rPr>
+          <w:rFonts w:eastAsia="Times New Roman"/>
           <w:color w:val="000000"/>
         </w:rPr>
         <w:t>.</w:t>
@@ -7883,13 +9146,20 @@
           <w:rFonts w:eastAsia="Times New Roman"/>
           <w:color w:val="000000"/>
         </w:rPr>
-        <w:t>User reaches the ‘Purchase Policy Through C.A.R.’ part of the application</w:t>
+        <w:t>Customer</w:t>
       </w:r>
       <w:r>
         <w:rPr>
           <w:rFonts w:eastAsia="Times New Roman"/>
           <w:color w:val="000000"/>
         </w:rPr>
+        <w:t xml:space="preserve"> reaches the ‘Purchase Policy Through C.A.R.’ part of the application</w:t>
+      </w:r>
+      <w:r>
+        <w:rPr>
+          <w:rFonts w:eastAsia="Times New Roman"/>
+          <w:color w:val="000000"/>
+        </w:rPr>
         <w:t>.</w:t>
       </w:r>
     </w:p>
@@ -7911,13 +9181,20 @@
           <w:rFonts w:eastAsia="Times New Roman"/>
           <w:color w:val="000000"/>
         </w:rPr>
-        <w:t>User selects that they would like to use their personal auto insurance policy</w:t>
+        <w:t>Customer</w:t>
       </w:r>
       <w:r>
         <w:rPr>
           <w:rFonts w:eastAsia="Times New Roman"/>
           <w:color w:val="000000"/>
         </w:rPr>
+        <w:t xml:space="preserve"> selects that they would like to use their personal auto insurance policy</w:t>
+      </w:r>
+      <w:r>
+        <w:rPr>
+          <w:rFonts w:eastAsia="Times New Roman"/>
+          <w:color w:val="000000"/>
+        </w:rPr>
         <w:t>.</w:t>
       </w:r>
     </w:p>
@@ -7939,13 +9216,29 @@
           <w:rFonts w:eastAsia="Times New Roman"/>
           <w:color w:val="000000"/>
         </w:rPr>
-        <w:t>System prompts user for their auto insurance info</w:t>
-      </w:r>
+        <w:t xml:space="preserve">System prompts </w:t>
+      </w:r>
+      <w:bookmarkStart w:id="0" w:name="_GoBack"/>
+      <w:bookmarkEnd w:id="0"/>
       <w:r>
         <w:rPr>
           <w:rFonts w:eastAsia="Times New Roman"/>
           <w:color w:val="000000"/>
         </w:rPr>
+        <w:t>customer</w:t>
+      </w:r>
+      <w:r>
+        <w:rPr>
+          <w:rFonts w:eastAsia="Times New Roman"/>
+          <w:color w:val="000000"/>
+        </w:rPr>
+        <w:t xml:space="preserve"> for their auto insurance info</w:t>
+      </w:r>
+      <w:r>
+        <w:rPr>
+          <w:rFonts w:eastAsia="Times New Roman"/>
+          <w:color w:val="000000"/>
+        </w:rPr>
         <w:t>.</w:t>
       </w:r>
     </w:p>
@@ -7967,13 +9260,20 @@
           <w:rFonts w:eastAsia="Times New Roman"/>
           <w:color w:val="000000"/>
         </w:rPr>
-        <w:t>User’s auto info is entered into the database and the application continues</w:t>
+        <w:t>Customer</w:t>
       </w:r>
       <w:r>
         <w:rPr>
           <w:rFonts w:eastAsia="Times New Roman"/>
           <w:color w:val="000000"/>
         </w:rPr>
+        <w:t>’s auto info is entered into the database and the application continues</w:t>
+      </w:r>
+      <w:r>
+        <w:rPr>
+          <w:rFonts w:eastAsia="Times New Roman"/>
+          <w:color w:val="000000"/>
+        </w:rPr>
         <w:t>.</w:t>
       </w:r>
     </w:p>
@@ -8059,7 +9359,15 @@
           <w:u w:color="000000"/>
           <w:lang w:val="en-US"/>
         </w:rPr>
-        <w:t>User logs in.</w:t>
+        <w:t>Customer</w:t>
+      </w:r>
+      <w:r>
+        <w:rPr>
+          <w:rFonts w:ascii="Arial" w:hAnsi="Arial" w:cs="Arial"/>
+          <w:u w:color="000000"/>
+          <w:lang w:val="en-US"/>
+        </w:rPr>
+        <w:t xml:space="preserve"> logs in.</w:t>
       </w:r>
     </w:p>
     <w:p>
@@ -8098,7 +9406,21 @@
           <w:rFonts w:eastAsia="Times New Roman"/>
           <w:color w:val="000000"/>
         </w:rPr>
-        <w:t>1a. User can opt to use their personal auto insurance policy later if they decide to do so</w:t>
+        <w:t xml:space="preserve">1a. </w:t>
+      </w:r>
+      <w:r>
+        <w:rPr>
+          <w:rFonts w:eastAsia="Times New Roman"/>
+          <w:color w:val="000000"/>
+        </w:rPr>
+        <w:t>Customer</w:t>
+      </w:r>
+      <w:r>
+        <w:rPr>
+          <w:rFonts w:eastAsia="Times New Roman"/>
+          <w:color w:val="000000"/>
+        </w:rPr>
+        <w:t xml:space="preserve"> can opt to use their personal auto insurance policy later if they decide to do so</w:t>
       </w:r>
     </w:p>
     <w:p>
@@ -8188,7 +9510,10 @@
         <w:t xml:space="preserve">Level: </w:t>
       </w:r>
       <w:r>
-        <w:t>User Goal</w:t>
+        <w:t>Customer</w:t>
+      </w:r>
+      <w:r>
+        <w:t xml:space="preserve"> Goal</w:t>
       </w:r>
     </w:p>
     <w:p>
@@ -8273,7 +9598,21 @@
         <w:rPr>
           <w:b/>
         </w:rPr>
-        <w:t xml:space="preserve">Success Guarantee (Postconditions): </w:t>
+        <w:t>Success Guarantee (</w:t>
+      </w:r>
+      <w:proofErr w:type="spellStart"/>
+      <w:r>
+        <w:rPr>
+          <w:b/>
+        </w:rPr>
+        <w:t>Postconditions</w:t>
+      </w:r>
+      <w:proofErr w:type="spellEnd"/>
+      <w:r>
+        <w:rPr>
+          <w:b/>
+        </w:rPr>
+        <w:t xml:space="preserve">): </w:t>
       </w:r>
       <w:r>
         <w:t>The customer leaves with their rental vehicle.</w:t>
@@ -8468,7 +9807,15 @@
           <w:u w:color="000000"/>
           <w:lang w:val="en-US"/>
         </w:rPr>
-        <w:t>User logs in.</w:t>
+        <w:t>Customer</w:t>
+      </w:r>
+      <w:r>
+        <w:rPr>
+          <w:rFonts w:ascii="Arial" w:hAnsi="Arial" w:cs="Arial"/>
+          <w:u w:color="000000"/>
+          <w:lang w:val="en-US"/>
+        </w:rPr>
+        <w:t xml:space="preserve"> logs in.</w:t>
       </w:r>
     </w:p>
     <w:p>
@@ -8520,7 +9867,13 @@
         <w:spacing w:line="480" w:lineRule="auto"/>
       </w:pPr>
       <w:r>
-        <w:t>2a. The user declines their rental vehicle</w:t>
+        <w:t xml:space="preserve">2a. The </w:t>
+      </w:r>
+      <w:r>
+        <w:t>customer</w:t>
+      </w:r>
+      <w:r>
+        <w:t xml:space="preserve"> declines their rental vehicle</w:t>
       </w:r>
     </w:p>
     <w:p>
@@ -8673,7 +10026,10 @@
         <w:spacing w:line="480" w:lineRule="auto"/>
       </w:pPr>
       <w:r>
-        <w:t xml:space="preserve">User: </w:t>
+        <w:t>Customer</w:t>
+      </w:r>
+      <w:r>
+        <w:t xml:space="preserve">: </w:t>
       </w:r>
       <w:r>
         <w:t>Wants</w:t>
@@ -8702,7 +10058,10 @@
         <w:t xml:space="preserve">Preconditions: </w:t>
       </w:r>
       <w:r>
-        <w:t xml:space="preserve">User must have a </w:t>
+        <w:t>Customer</w:t>
+      </w:r>
+      <w:r>
+        <w:t xml:space="preserve"> must have a </w:t>
       </w:r>
       <w:r>
         <w:t>vehicle</w:t>
@@ -8735,7 +10094,10 @@
         <w:spacing w:line="480" w:lineRule="auto"/>
       </w:pPr>
       <w:r>
-        <w:t>User arrives at physical location of rental service and parks in an empty spot</w:t>
+        <w:t>Customer</w:t>
+      </w:r>
+      <w:r>
+        <w:t xml:space="preserve"> arrives at physical location of rental service and parks in an empty spot</w:t>
       </w:r>
       <w:r>
         <w:t>.</w:t>
@@ -8783,7 +10145,13 @@
         <w:spacing w:line="480" w:lineRule="auto"/>
       </w:pPr>
       <w:r>
-        <w:t>Attendant asks user for username or email to look up rental information</w:t>
+        <w:t xml:space="preserve">Attendant asks </w:t>
+      </w:r>
+      <w:r>
+        <w:t>customer</w:t>
+      </w:r>
+      <w:r>
+        <w:t xml:space="preserve"> for username or email to look up rental information</w:t>
       </w:r>
     </w:p>
     <w:p>
@@ -8796,7 +10164,13 @@
         <w:spacing w:line="480" w:lineRule="auto"/>
       </w:pPr>
       <w:r>
-        <w:t>Attendant selects rental from user profile that they are returning</w:t>
+        <w:t xml:space="preserve">Attendant selects rental from </w:t>
+      </w:r>
+      <w:r>
+        <w:t>customer</w:t>
+      </w:r>
+      <w:r>
+        <w:t xml:space="preserve"> profile that they are returning</w:t>
       </w:r>
     </w:p>
     <w:p>
@@ -8815,7 +10189,13 @@
         <w:t>vehicle</w:t>
       </w:r>
       <w:r>
-        <w:t xml:space="preserve"> appearance (scratches, etc.), and for mileage. Also provides information about previous damages to ensure user is not charged for damages they did not cause.</w:t>
+        <w:t xml:space="preserve"> appearance (scratches, etc.), and for mileage. Also provides information about previous damages to ensure </w:t>
+      </w:r>
+      <w:r>
+        <w:t>customer</w:t>
+      </w:r>
+      <w:r>
+        <w:t xml:space="preserve"> is not charged for damages they did not cause.</w:t>
       </w:r>
     </w:p>
     <w:p>
@@ -8854,7 +10234,13 @@
         <w:spacing w:line="480" w:lineRule="auto"/>
       </w:pPr>
       <w:r>
-        <w:t>Attendant shows user total cost of rental and gets their confirmation</w:t>
+        <w:t xml:space="preserve">Attendant shows </w:t>
+      </w:r>
+      <w:r>
+        <w:t>customer</w:t>
+      </w:r>
+      <w:r>
+        <w:t xml:space="preserve"> total cost of rental and gets their confirmation</w:t>
       </w:r>
     </w:p>
     <w:p>
@@ -8880,7 +10266,13 @@
         <w:spacing w:line="480" w:lineRule="auto"/>
       </w:pPr>
       <w:r>
-        <w:t>Ensure the card goes through, if not, alert attendant who will request a different one from the user at that moment.</w:t>
+        <w:t xml:space="preserve">Ensure the card goes through, if not, alert attendant who will request a different one from the </w:t>
+      </w:r>
+      <w:r>
+        <w:t>customer</w:t>
+      </w:r>
+      <w:r>
+        <w:t xml:space="preserve"> at that moment.</w:t>
       </w:r>
     </w:p>
     <w:p>
@@ -8893,7 +10285,10 @@
         <w:spacing w:line="480" w:lineRule="auto"/>
       </w:pPr>
       <w:r>
-        <w:t>Display a thank you for using our business message for attendant to say to the user</w:t>
+        <w:t xml:space="preserve">Display a thank you for using our business message for attendant to say to the </w:t>
+      </w:r>
+      <w:r>
+        <w:t>customer</w:t>
       </w:r>
     </w:p>
     <w:p>
@@ -8973,7 +10368,15 @@
           <w:u w:color="000000"/>
           <w:lang w:val="en-US"/>
         </w:rPr>
-        <w:t>User logs in.</w:t>
+        <w:t>Customer</w:t>
+      </w:r>
+      <w:r>
+        <w:rPr>
+          <w:rFonts w:ascii="Arial" w:hAnsi="Arial" w:cs="Arial"/>
+          <w:u w:color="000000"/>
+          <w:lang w:val="en-US"/>
+        </w:rPr>
+        <w:t xml:space="preserve"> logs in.</w:t>
       </w:r>
     </w:p>
     <w:p>
@@ -9013,7 +10416,13 @@
         <w:ind w:firstLine="720"/>
       </w:pPr>
       <w:r>
-        <w:t>2.a.1 Attendant asks for user’s actual name and looks it up via their name</w:t>
+        <w:t xml:space="preserve">2.a.1 Attendant asks for </w:t>
+      </w:r>
+      <w:r>
+        <w:t>customer</w:t>
+      </w:r>
+      <w:r>
+        <w:t>’s actual name and looks it up via their name</w:t>
       </w:r>
     </w:p>
     <w:p>
@@ -9036,7 +10445,13 @@
         <w:ind w:left="720"/>
       </w:pPr>
       <w:r>
-        <w:t xml:space="preserve">3.a.1 Contact location where the user says the </w:t>
+        <w:t xml:space="preserve">3.a.1 Contact location where the </w:t>
+      </w:r>
+      <w:r>
+        <w:t>customer</w:t>
+      </w:r>
+      <w:r>
+        <w:t xml:space="preserve"> says the </w:t>
       </w:r>
       <w:r>
         <w:t>vehicle</w:t>
@@ -9054,7 +10469,13 @@
         <w:ind w:left="720" w:hanging="720"/>
       </w:pPr>
       <w:r>
-        <w:t>8.a User argues over price or requests more information about why they are being charged more than expected</w:t>
+        <w:t xml:space="preserve">8.a </w:t>
+      </w:r>
+      <w:r>
+        <w:t>Customer</w:t>
+      </w:r>
+      <w:r>
+        <w:t xml:space="preserve"> argues over price or requests more information about why they are being charged more than expected</w:t>
       </w:r>
     </w:p>
     <w:p>
@@ -9063,7 +10484,13 @@
         <w:ind w:left="720"/>
       </w:pPr>
       <w:r>
-        <w:t>8.a.1 Attendant shows the user the cost calculation, pointing out any damages they marked and the total mileage and time</w:t>
+        <w:t xml:space="preserve">8.a.1 Attendant shows the </w:t>
+      </w:r>
+      <w:r>
+        <w:t>customer</w:t>
+      </w:r>
+      <w:r>
+        <w:t xml:space="preserve"> the cost calculation, pointing out any damages they marked and the total mileage and time</w:t>
       </w:r>
     </w:p>
     <w:p>
@@ -9229,7 +10656,14 @@
           <w:color w:val="000000"/>
           <w:lang w:val="en-US"/>
         </w:rPr>
-        <w:t>User Goal</w:t>
+        <w:t>Customer</w:t>
+      </w:r>
+      <w:r>
+        <w:rPr>
+          <w:color w:val="000000"/>
+          <w:lang w:val="en-US"/>
+        </w:rPr>
+        <w:t xml:space="preserve"> Goal</w:t>
       </w:r>
     </w:p>
     <w:p>
@@ -9260,7 +10694,7 @@
           <w:color w:val="000000"/>
           <w:lang w:val="en-US"/>
         </w:rPr>
-        <w:t>User</w:t>
+        <w:t>Customer</w:t>
       </w:r>
     </w:p>
     <w:p>
@@ -9355,7 +10789,23 @@
           <w:color w:val="000000"/>
           <w:lang w:val="en-US"/>
         </w:rPr>
-        <w:t xml:space="preserve"> customer or third party loan.</w:t>
+        <w:t xml:space="preserve"> customer or </w:t>
+      </w:r>
+      <w:proofErr w:type="gramStart"/>
+      <w:r>
+        <w:rPr>
+          <w:color w:val="000000"/>
+          <w:lang w:val="en-US"/>
+        </w:rPr>
+        <w:t>third party</w:t>
+      </w:r>
+      <w:proofErr w:type="gramEnd"/>
+      <w:r>
+        <w:rPr>
+          <w:color w:val="000000"/>
+          <w:lang w:val="en-US"/>
+        </w:rPr>
+        <w:t xml:space="preserve"> loan.</w:t>
       </w:r>
     </w:p>
     <w:p>
@@ -9587,7 +11037,27 @@
           <w:color w:val="000000"/>
           <w:lang w:val="en-US"/>
         </w:rPr>
-        <w:t xml:space="preserve">Success Guarantee (or Postconditions): </w:t>
+        <w:t xml:space="preserve">Success Guarantee (or </w:t>
+      </w:r>
+      <w:proofErr w:type="spellStart"/>
+      <w:r>
+        <w:rPr>
+          <w:b/>
+          <w:bCs/>
+          <w:color w:val="000000"/>
+          <w:lang w:val="en-US"/>
+        </w:rPr>
+        <w:t>Postconditions</w:t>
+      </w:r>
+      <w:proofErr w:type="spellEnd"/>
+      <w:r>
+        <w:rPr>
+          <w:b/>
+          <w:bCs/>
+          <w:color w:val="000000"/>
+          <w:lang w:val="en-US"/>
+        </w:rPr>
+        <w:t xml:space="preserve">): </w:t>
       </w:r>
       <w:r>
         <w:rPr>
@@ -10160,7 +11630,15 @@
           <w:u w:color="000000"/>
           <w:lang w:val="en-US"/>
         </w:rPr>
-        <w:t>User logs in.</w:t>
+        <w:t>Customer</w:t>
+      </w:r>
+      <w:r>
+        <w:rPr>
+          <w:rFonts w:ascii="Arial" w:hAnsi="Arial" w:cs="Arial"/>
+          <w:u w:color="000000"/>
+          <w:lang w:val="en-US"/>
+        </w:rPr>
+        <w:t xml:space="preserve"> logs in.</w:t>
       </w:r>
     </w:p>
     <w:p>
@@ -11076,7 +12554,23 @@
           <w:color w:val="000000"/>
           <w:lang w:val="en-US"/>
         </w:rPr>
-        <w:t xml:space="preserve"> until he/she or other driver proves </w:t>
+        <w:t xml:space="preserve"> until he/she or </w:t>
+      </w:r>
+      <w:proofErr w:type="gramStart"/>
+      <w:r>
+        <w:rPr>
+          <w:color w:val="000000"/>
+          <w:lang w:val="en-US"/>
+        </w:rPr>
+        <w:t>other</w:t>
+      </w:r>
+      <w:proofErr w:type="gramEnd"/>
+      <w:r>
+        <w:rPr>
+          <w:color w:val="000000"/>
+          <w:lang w:val="en-US"/>
+        </w:rPr>
+        <w:t xml:space="preserve"> driver proves </w:t>
       </w:r>
       <w:r>
         <w:rPr>
@@ -12285,7 +13779,14 @@
           <w:color w:val="000000"/>
           <w:lang w:val="en-US"/>
         </w:rPr>
-        <w:t>User Goal</w:t>
+        <w:t>Customer</w:t>
+      </w:r>
+      <w:r>
+        <w:rPr>
+          <w:color w:val="000000"/>
+          <w:lang w:val="en-US"/>
+        </w:rPr>
+        <w:t xml:space="preserve"> Goal</w:t>
       </w:r>
     </w:p>
     <w:p>
@@ -12500,7 +14001,27 @@
           <w:color w:val="000000"/>
           <w:lang w:val="en-US"/>
         </w:rPr>
-        <w:t xml:space="preserve">Success Guarantee (or Postconditions): </w:t>
+        <w:t xml:space="preserve">Success Guarantee (or </w:t>
+      </w:r>
+      <w:proofErr w:type="spellStart"/>
+      <w:r>
+        <w:rPr>
+          <w:b/>
+          <w:bCs/>
+          <w:color w:val="000000"/>
+          <w:lang w:val="en-US"/>
+        </w:rPr>
+        <w:t>Postconditions</w:t>
+      </w:r>
+      <w:proofErr w:type="spellEnd"/>
+      <w:r>
+        <w:rPr>
+          <w:b/>
+          <w:bCs/>
+          <w:color w:val="000000"/>
+          <w:lang w:val="en-US"/>
+        </w:rPr>
+        <w:t xml:space="preserve">): </w:t>
       </w:r>
       <w:r>
         <w:rPr>
@@ -12906,7 +14427,15 @@
           <w:u w:color="000000"/>
           <w:lang w:val="en-US"/>
         </w:rPr>
-        <w:t>User logs in.</w:t>
+        <w:t>Customer</w:t>
+      </w:r>
+      <w:r>
+        <w:rPr>
+          <w:rFonts w:ascii="Arial" w:hAnsi="Arial" w:cs="Arial"/>
+          <w:u w:color="000000"/>
+          <w:lang w:val="en-US"/>
+        </w:rPr>
+        <w:t xml:space="preserve"> logs in.</w:t>
       </w:r>
     </w:p>
     <w:p>
@@ -13457,7 +14986,14 @@
           <w:color w:val="000000"/>
           <w:lang w:val="en-US"/>
         </w:rPr>
-        <w:t>User Database</w:t>
+        <w:t>Customer</w:t>
+      </w:r>
+      <w:r>
+        <w:rPr>
+          <w:color w:val="000000"/>
+          <w:lang w:val="en-US"/>
+        </w:rPr>
+        <w:t xml:space="preserve"> Database</w:t>
       </w:r>
     </w:p>
     <w:p>
@@ -13654,12 +15190,21 @@
         </w:rPr>
         <w:t xml:space="preserve">Company: Wants </w:t>
       </w:r>
-      <w:r>
-        <w:rPr>
-          <w:color w:val="000000"/>
-          <w:lang w:val="en-US"/>
-        </w:rPr>
-        <w:t>encouraging, manageable personnel.</w:t>
+      <w:proofErr w:type="gramStart"/>
+      <w:r>
+        <w:rPr>
+          <w:color w:val="000000"/>
+          <w:lang w:val="en-US"/>
+        </w:rPr>
+        <w:t>encouraging</w:t>
+      </w:r>
+      <w:proofErr w:type="gramEnd"/>
+      <w:r>
+        <w:rPr>
+          <w:color w:val="000000"/>
+          <w:lang w:val="en-US"/>
+        </w:rPr>
+        <w:t>, manageable personnel.</w:t>
       </w:r>
     </w:p>
     <w:p>
@@ -13724,7 +15269,27 @@
           <w:color w:val="000000"/>
           <w:lang w:val="en-US"/>
         </w:rPr>
-        <w:t xml:space="preserve">Success Guarantee (or Postconditions): </w:t>
+        <w:t xml:space="preserve">Success Guarantee (or </w:t>
+      </w:r>
+      <w:proofErr w:type="spellStart"/>
+      <w:r>
+        <w:rPr>
+          <w:b/>
+          <w:bCs/>
+          <w:color w:val="000000"/>
+          <w:lang w:val="en-US"/>
+        </w:rPr>
+        <w:t>Postconditions</w:t>
+      </w:r>
+      <w:proofErr w:type="spellEnd"/>
+      <w:r>
+        <w:rPr>
+          <w:b/>
+          <w:bCs/>
+          <w:color w:val="000000"/>
+          <w:lang w:val="en-US"/>
+        </w:rPr>
+        <w:t xml:space="preserve">): </w:t>
       </w:r>
       <w:r>
         <w:rPr>
@@ -13985,7 +15550,15 @@
           <w:u w:color="000000"/>
           <w:lang w:val="en-US"/>
         </w:rPr>
-        <w:t>User logs in.</w:t>
+        <w:t>Customer</w:t>
+      </w:r>
+      <w:r>
+        <w:rPr>
+          <w:rFonts w:ascii="Arial" w:hAnsi="Arial" w:cs="Arial"/>
+          <w:u w:color="000000"/>
+          <w:lang w:val="en-US"/>
+        </w:rPr>
+        <w:t xml:space="preserve"> logs in.</w:t>
       </w:r>
     </w:p>
     <w:p>
@@ -14122,7 +15695,19 @@
         <w:t>Wants</w:t>
       </w:r>
       <w:r>
-        <w:t xml:space="preserve"> to update users in the database, including removing inactive users, old representatives, and adding new representatives</w:t>
+        <w:t xml:space="preserve"> to update </w:t>
+      </w:r>
+      <w:r>
+        <w:t>customers</w:t>
+      </w:r>
+      <w:r>
+        <w:t xml:space="preserve"> in the database, including removing inactive </w:t>
+      </w:r>
+      <w:r>
+        <w:t>customers</w:t>
+      </w:r>
+      <w:r>
+        <w:t>, old representatives, and adding new representatives</w:t>
       </w:r>
       <w:r>
         <w:t>.</w:t>
@@ -14338,7 +15923,13 @@
         <w:spacing w:line="480" w:lineRule="auto"/>
       </w:pPr>
       <w:r>
-        <w:t>System asks user for different account or to create a new one</w:t>
+        <w:t xml:space="preserve">System asks </w:t>
+      </w:r>
+      <w:r>
+        <w:t>customer</w:t>
+      </w:r>
+      <w:r>
+        <w:t xml:space="preserve"> for different account or to create a new one</w:t>
       </w:r>
     </w:p>
     <w:p>
@@ -14447,7 +16038,14 @@
           <w:color w:val="000000"/>
           <w:lang w:val="en-US"/>
         </w:rPr>
-        <w:t>User Database</w:t>
+        <w:t>Customer</w:t>
+      </w:r>
+      <w:r>
+        <w:rPr>
+          <w:color w:val="000000"/>
+          <w:lang w:val="en-US"/>
+        </w:rPr>
+        <w:t xml:space="preserve"> Database</w:t>
       </w:r>
     </w:p>
     <w:p>
@@ -14476,7 +16074,14 @@
           <w:color w:val="000000"/>
           <w:lang w:val="en-US"/>
         </w:rPr>
-        <w:t>User Goal</w:t>
+        <w:t>Customer</w:t>
+      </w:r>
+      <w:r>
+        <w:rPr>
+          <w:color w:val="000000"/>
+          <w:lang w:val="en-US"/>
+        </w:rPr>
+        <w:t xml:space="preserve"> Goal</w:t>
       </w:r>
     </w:p>
     <w:p>
@@ -14505,7 +16110,14 @@
           <w:color w:val="000000"/>
           <w:lang w:val="en-US"/>
         </w:rPr>
-        <w:t>All Users</w:t>
+        <w:t xml:space="preserve">All </w:t>
+      </w:r>
+      <w:r>
+        <w:rPr>
+          <w:color w:val="000000"/>
+          <w:lang w:val="en-US"/>
+        </w:rPr>
+        <w:t>Customers</w:t>
       </w:r>
     </w:p>
     <w:p>
@@ -14556,7 +16168,14 @@
           <w:color w:val="000000"/>
           <w:lang w:val="en-US"/>
         </w:rPr>
-        <w:t>User(s): Wants fast responses, great UI, and various preset topics.</w:t>
+        <w:t>Customer</w:t>
+      </w:r>
+      <w:r>
+        <w:rPr>
+          <w:color w:val="000000"/>
+          <w:lang w:val="en-US"/>
+        </w:rPr>
+        <w:t>(s): Wants fast responses, great UI, and various preset topics.</w:t>
       </w:r>
     </w:p>
     <w:p>
@@ -14614,7 +16233,21 @@
           <w:color w:val="000000"/>
           <w:lang w:val="en-US"/>
         </w:rPr>
-        <w:t>The user has an account already (in the database) and is not flagged.</w:t>
+        <w:t xml:space="preserve">The </w:t>
+      </w:r>
+      <w:r>
+        <w:rPr>
+          <w:color w:val="000000"/>
+          <w:lang w:val="en-US"/>
+        </w:rPr>
+        <w:t>customer</w:t>
+      </w:r>
+      <w:r>
+        <w:rPr>
+          <w:color w:val="000000"/>
+          <w:lang w:val="en-US"/>
+        </w:rPr>
+        <w:t xml:space="preserve"> has an account already (in the database) and is not flagged.</w:t>
       </w:r>
     </w:p>
     <w:p>
@@ -14636,14 +16269,41 @@
           <w:color w:val="000000"/>
           <w:lang w:val="en-US"/>
         </w:rPr>
-        <w:t xml:space="preserve">Success Guarantee (or Postconditions): </w:t>
-      </w:r>
-      <w:r>
-        <w:rPr>
-          <w:color w:val="000000"/>
-          <w:lang w:val="en-US"/>
-        </w:rPr>
-        <w:t>User’s feedback (in the form of an email) is sent.</w:t>
+        <w:t xml:space="preserve">Success Guarantee (or </w:t>
+      </w:r>
+      <w:proofErr w:type="spellStart"/>
+      <w:r>
+        <w:rPr>
+          <w:b/>
+          <w:bCs/>
+          <w:color w:val="000000"/>
+          <w:lang w:val="en-US"/>
+        </w:rPr>
+        <w:t>Postconditions</w:t>
+      </w:r>
+      <w:proofErr w:type="spellEnd"/>
+      <w:r>
+        <w:rPr>
+          <w:b/>
+          <w:bCs/>
+          <w:color w:val="000000"/>
+          <w:lang w:val="en-US"/>
+        </w:rPr>
+        <w:t xml:space="preserve">): </w:t>
+      </w:r>
+      <w:r>
+        <w:rPr>
+          <w:color w:val="000000"/>
+          <w:lang w:val="en-US"/>
+        </w:rPr>
+        <w:t>Customer</w:t>
+      </w:r>
+      <w:r>
+        <w:rPr>
+          <w:color w:val="000000"/>
+          <w:lang w:val="en-US"/>
+        </w:rPr>
+        <w:t>’s feedback (in the form of an email) is sent.</w:t>
       </w:r>
     </w:p>
     <w:p>
@@ -14696,7 +16356,14 @@
           <w:color w:val="000000"/>
           <w:lang w:val="en-US"/>
         </w:rPr>
-        <w:t>User wants help with an issue.</w:t>
+        <w:t>Customer</w:t>
+      </w:r>
+      <w:r>
+        <w:rPr>
+          <w:color w:val="000000"/>
+          <w:lang w:val="en-US"/>
+        </w:rPr>
+        <w:t xml:space="preserve"> wants help with an issue.</w:t>
       </w:r>
     </w:p>
     <w:p>
@@ -14725,7 +16392,14 @@
           <w:color w:val="000000"/>
           <w:lang w:val="en-US"/>
         </w:rPr>
-        <w:t>User selects the need help button to request assistance.</w:t>
+        <w:t>Customer</w:t>
+      </w:r>
+      <w:r>
+        <w:rPr>
+          <w:color w:val="000000"/>
+          <w:lang w:val="en-US"/>
+        </w:rPr>
+        <w:t xml:space="preserve"> selects the need help button to request assistance.</w:t>
       </w:r>
     </w:p>
     <w:p>
@@ -14754,7 +16428,14 @@
           <w:color w:val="000000"/>
           <w:lang w:val="en-US"/>
         </w:rPr>
-        <w:t>User composes an email.</w:t>
+        <w:t>Customer</w:t>
+      </w:r>
+      <w:r>
+        <w:rPr>
+          <w:color w:val="000000"/>
+          <w:lang w:val="en-US"/>
+        </w:rPr>
+        <w:t xml:space="preserve"> composes an email.</w:t>
       </w:r>
     </w:p>
     <w:p>
@@ -14783,7 +16464,14 @@
           <w:color w:val="000000"/>
           <w:lang w:val="en-US"/>
         </w:rPr>
-        <w:t>User submits the email to the support page.</w:t>
+        <w:t>Customer</w:t>
+      </w:r>
+      <w:r>
+        <w:rPr>
+          <w:color w:val="000000"/>
+          <w:lang w:val="en-US"/>
+        </w:rPr>
+        <w:t xml:space="preserve"> submits the email to the support page.</w:t>
       </w:r>
     </w:p>
     <w:p>
@@ -14898,7 +16586,15 @@
           <w:u w:color="000000"/>
           <w:lang w:val="en-US"/>
         </w:rPr>
-        <w:t>User logs in.</w:t>
+        <w:t>Customer</w:t>
+      </w:r>
+      <w:r>
+        <w:rPr>
+          <w:rFonts w:ascii="Arial" w:hAnsi="Arial" w:cs="Arial"/>
+          <w:u w:color="000000"/>
+          <w:lang w:val="en-US"/>
+        </w:rPr>
+        <w:t xml:space="preserve"> logs in.</w:t>
       </w:r>
     </w:p>
     <w:p>
@@ -22244,7 +23940,6 @@
   <w:style w:type="character" w:default="1" w:styleId="DefaultParagraphFont">
     <w:name w:val="Default Paragraph Font"/>
     <w:uiPriority w:val="1"/>
-    <w:semiHidden/>
     <w:unhideWhenUsed/>
   </w:style>
   <w:style w:type="table" w:default="1" w:styleId="TableNormal">

</xml_diff>